<commit_message>
Update na feedback Martens
</commit_message>
<xml_diff>
--- a/Docs/Wetenschappelijk rapporteren/inleidingEOICT15(edit).docx
+++ b/Docs/Wetenschappelijk rapporteren/inleidingEOICT15(edit).docx
@@ -1,6 +1,6 @@
 
 <file path=word/document.xml><?xml version="1.0" encoding="utf-8"?>
-<w:document xmlns:wpc="http://schemas.microsoft.com/office/word/2010/wordprocessingCanvas" xmlns:cx="http://schemas.microsoft.com/office/drawing/2014/chartex" xmlns:cx1="http://schemas.microsoft.com/office/drawing/2015/9/8/chartex" xmlns:cx2="http://schemas.microsoft.com/office/drawing/2015/10/21/chartex" xmlns:cx3="http://schemas.microsoft.com/office/drawing/2016/5/9/chartex" xmlns:cx4="http://schemas.microsoft.com/office/drawing/2016/5/10/chartex" xmlns:cx5="http://schemas.microsoft.com/office/drawing/2016/5/11/chartex" xmlns:cx6="http://schemas.microsoft.com/office/drawing/2016/5/12/chartex" xmlns:cx7="http://schemas.microsoft.com/office/drawing/2016/5/13/chartex" xmlns:cx8="http://schemas.microsoft.com/office/drawing/2016/5/14/chartex" xmlns:mc="http://schemas.openxmlformats.org/markup-compatibility/2006" xmlns:o="urn:schemas-microsoft-com:office:office" xmlns:r="http://schemas.openxmlformats.org/officeDocument/2006/relationships" xmlns:m="http://schemas.openxmlformats.org/officeDocument/2006/math" xmlns:v="urn:schemas-microsoft-com:vml" xmlns:wp14="http://schemas.microsoft.com/office/word/2010/wordprocessingDrawing" xmlns:wp="http://schemas.openxmlformats.org/drawingml/2006/wordprocessingDrawing" xmlns:w10="urn:schemas-microsoft-com:office:word" xmlns:w="http://schemas.openxmlformats.org/wordprocessingml/2006/main" xmlns:w14="http://schemas.microsoft.com/office/word/2010/wordml" xmlns:w15="http://schemas.microsoft.com/office/word/2012/wordml" xmlns:w16se="http://schemas.microsoft.com/office/word/2015/wordml/symex" xmlns:wpg="http://schemas.microsoft.com/office/word/2010/wordprocessingGroup" xmlns:wpi="http://schemas.microsoft.com/office/word/2010/wordprocessingInk" xmlns:wne="http://schemas.microsoft.com/office/word/2006/wordml" xmlns:wps="http://schemas.microsoft.com/office/word/2010/wordprocessingShape" mc:Ignorable="w14 w15 w16se wp14">
+<w:document xmlns:wpc="http://schemas.microsoft.com/office/word/2010/wordprocessingCanvas" xmlns:cx="http://schemas.microsoft.com/office/drawing/2014/chartex" xmlns:cx1="http://schemas.microsoft.com/office/drawing/2015/9/8/chartex" xmlns:cx2="http://schemas.microsoft.com/office/drawing/2015/10/21/chartex" xmlns:cx3="http://schemas.microsoft.com/office/drawing/2016/5/9/chartex" xmlns:cx4="http://schemas.microsoft.com/office/drawing/2016/5/10/chartex" xmlns:cx5="http://schemas.microsoft.com/office/drawing/2016/5/11/chartex" xmlns:mc="http://schemas.openxmlformats.org/markup-compatibility/2006" xmlns:o="urn:schemas-microsoft-com:office:office" xmlns:r="http://schemas.openxmlformats.org/officeDocument/2006/relationships" xmlns:m="http://schemas.openxmlformats.org/officeDocument/2006/math" xmlns:v="urn:schemas-microsoft-com:vml" xmlns:wp14="http://schemas.microsoft.com/office/word/2010/wordprocessingDrawing" xmlns:wp="http://schemas.openxmlformats.org/drawingml/2006/wordprocessingDrawing" xmlns:w10="urn:schemas-microsoft-com:office:word" xmlns:w="http://schemas.openxmlformats.org/wordprocessingml/2006/main" xmlns:w14="http://schemas.microsoft.com/office/word/2010/wordml" xmlns:w15="http://schemas.microsoft.com/office/word/2012/wordml" xmlns:w16se="http://schemas.microsoft.com/office/word/2015/wordml/symex" xmlns:wpg="http://schemas.microsoft.com/office/word/2010/wordprocessingGroup" xmlns:wpi="http://schemas.microsoft.com/office/word/2010/wordprocessingInk" xmlns:wne="http://schemas.microsoft.com/office/word/2006/wordml" xmlns:wps="http://schemas.microsoft.com/office/word/2010/wordprocessingShape" mc:Ignorable="w14 w15 w16se wp14">
   <w:body>
     <w:p>
       <w:pPr>
@@ -2050,6 +2050,8 @@
           <w:fldChar w:fldCharType="end"/>
         </w:r>
       </w:hyperlink>
+      <w:bookmarkStart w:id="0" w:name="_GoBack"/>
+      <w:bookmarkEnd w:id="0"/>
     </w:p>
     <w:p>
       <w:pPr>
@@ -4120,7 +4122,7 @@
           <w:lang w:val="nl-BE"/>
         </w:rPr>
       </w:pPr>
-      <w:bookmarkStart w:id="0" w:name="_Toc477344206"/>
+      <w:bookmarkStart w:id="1" w:name="_Toc477344206"/>
       <w:r>
         <w:rPr>
           <w:lang w:val="nl-BE"/>
@@ -4128,7 +4130,7 @@
         <w:lastRenderedPageBreak/>
         <w:t>Figurenlijst</w:t>
       </w:r>
-      <w:bookmarkEnd w:id="0"/>
+      <w:bookmarkEnd w:id="1"/>
     </w:p>
     <w:p>
       <w:r>
@@ -4187,7 +4189,7 @@
           <w:lang w:val="nl-BE"/>
         </w:rPr>
       </w:pPr>
-      <w:bookmarkStart w:id="1" w:name="_Toc477344207"/>
+      <w:bookmarkStart w:id="2" w:name="_Toc477344207"/>
       <w:r>
         <w:rPr>
           <w:lang w:val="nl-BE"/>
@@ -4195,7 +4197,7 @@
         <w:lastRenderedPageBreak/>
         <w:t>Tabellenlijst</w:t>
       </w:r>
-      <w:bookmarkEnd w:id="1"/>
+      <w:bookmarkEnd w:id="2"/>
     </w:p>
     <w:p>
       <w:r>
@@ -4225,7 +4227,7 @@
           <w:lang w:val="nl-BE"/>
         </w:rPr>
       </w:pPr>
-      <w:bookmarkStart w:id="2" w:name="_Toc477344208"/>
+      <w:bookmarkStart w:id="3" w:name="_Toc477344208"/>
       <w:r>
         <w:rPr>
           <w:lang w:val="nl-BE"/>
@@ -4233,7 +4235,7 @@
         <w:lastRenderedPageBreak/>
         <w:t>Codefragmentenlijst</w:t>
       </w:r>
-      <w:bookmarkEnd w:id="2"/>
+      <w:bookmarkEnd w:id="3"/>
     </w:p>
     <w:p>
       <w:r>
@@ -4262,7 +4264,7 @@
           <w:lang w:val="nl-BE"/>
         </w:rPr>
       </w:pPr>
-      <w:bookmarkStart w:id="3" w:name="_Toc477344209"/>
+      <w:bookmarkStart w:id="4" w:name="_Toc477344209"/>
       <w:r>
         <w:rPr>
           <w:lang w:val="nl-BE"/>
@@ -4270,7 +4272,7 @@
         <w:lastRenderedPageBreak/>
         <w:t>Afkortingenlijst</w:t>
       </w:r>
-      <w:bookmarkEnd w:id="3"/>
+      <w:bookmarkEnd w:id="4"/>
     </w:p>
     <w:p>
       <w:r>
@@ -4299,7 +4301,7 @@
           <w:lang w:val="nl-BE"/>
         </w:rPr>
       </w:pPr>
-      <w:bookmarkStart w:id="4" w:name="_Toc477344210"/>
+      <w:bookmarkStart w:id="5" w:name="_Toc477344210"/>
       <w:r>
         <w:rPr>
           <w:lang w:val="nl-BE"/>
@@ -4307,7 +4309,7 @@
         <w:lastRenderedPageBreak/>
         <w:t>Begrippenlijst</w:t>
       </w:r>
-      <w:bookmarkEnd w:id="4"/>
+      <w:bookmarkEnd w:id="5"/>
     </w:p>
     <w:p>
       <w:r>
@@ -4336,10 +4338,10 @@
           <w:lang w:val="nl-BE"/>
         </w:rPr>
       </w:pPr>
-      <w:bookmarkStart w:id="5" w:name="_bookmark0"/>
-      <w:bookmarkStart w:id="6" w:name="_Toc477344211"/>
-      <w:bookmarkEnd w:id="5"/>
-      <w:commentRangeStart w:id="7"/>
+      <w:bookmarkStart w:id="6" w:name="_bookmark0"/>
+      <w:bookmarkStart w:id="7" w:name="_Toc477344211"/>
+      <w:bookmarkEnd w:id="6"/>
+      <w:commentRangeStart w:id="8"/>
       <w:r>
         <w:rPr>
           <w:lang w:val="nl-BE"/>
@@ -4347,7 +4349,7 @@
         <w:lastRenderedPageBreak/>
         <w:t>Inleiding</w:t>
       </w:r>
-      <w:commentRangeEnd w:id="7"/>
+      <w:commentRangeEnd w:id="8"/>
       <w:r>
         <w:rPr>
           <w:rStyle w:val="Verwijzingopmerking"/>
@@ -4355,9 +4357,9 @@
           <w:smallCaps w:val="0"/>
           <w:lang w:val="nl-BE"/>
         </w:rPr>
-        <w:commentReference w:id="7"/>
-      </w:r>
-      <w:bookmarkEnd w:id="6"/>
+        <w:commentReference w:id="8"/>
+      </w:r>
+      <w:bookmarkEnd w:id="7"/>
     </w:p>
     <w:p>
       <w:pPr>
@@ -4525,7 +4527,7 @@
         </w:rPr>
         <w:t>online</w:t>
       </w:r>
-      <w:commentRangeStart w:id="8"/>
+      <w:commentRangeStart w:id="9"/>
       <w:r>
         <w:rPr>
           <w:rFonts w:eastAsia="Times New Roman" w:cs="Times New Roman"/>
@@ -4536,13 +4538,13 @@
         </w:rPr>
         <w:t>betaalservice</w:t>
       </w:r>
-      <w:commentRangeEnd w:id="8"/>
+      <w:commentRangeEnd w:id="9"/>
       <w:proofErr w:type="spellEnd"/>
       <w:r>
         <w:rPr>
           <w:rStyle w:val="Verwijzingopmerking"/>
         </w:rPr>
-        <w:commentReference w:id="8"/>
+        <w:commentReference w:id="9"/>
       </w:r>
       <w:r>
         <w:rPr>
@@ -4827,7 +4829,6 @@
         </w:rPr>
         <w:t xml:space="preserve"> doelgroepen om deze zo goed mogelijk in te vullen. Dergelijk ontwerp van de webapplicatie ligt in de lijn van de kennis en vaardigheden reeds verworven in </w:t>
       </w:r>
-      <w:proofErr w:type="spellStart"/>
       <w:r>
         <w:rPr>
           <w:rFonts w:eastAsia="Times New Roman" w:cs="Times New Roman"/>
@@ -4836,9 +4837,8 @@
           <w:highlight w:val="yellow"/>
           <w:lang w:eastAsia="nl-BE"/>
         </w:rPr>
-        <w:t>userexperience</w:t>
-      </w:r>
-      <w:commentRangeStart w:id="9"/>
+        <w:t>user</w:t>
+      </w:r>
       <w:r>
         <w:rPr>
           <w:rFonts w:eastAsia="Times New Roman" w:cs="Times New Roman"/>
@@ -4847,123 +4847,9 @@
           <w:highlight w:val="yellow"/>
           <w:lang w:eastAsia="nl-BE"/>
         </w:rPr>
-        <w:t>design</w:t>
-      </w:r>
-      <w:commentRangeEnd w:id="9"/>
-      <w:proofErr w:type="spellEnd"/>
-      <w:r>
-        <w:rPr>
-          <w:rStyle w:val="Verwijzingopmerking"/>
-        </w:rPr>
-        <w:commentReference w:id="9"/>
-      </w:r>
-      <w:r>
-        <w:rPr>
-          <w:rFonts w:eastAsia="Times New Roman" w:cs="Times New Roman"/>
-          <w:color w:val="000000"/>
-          <w:szCs w:val="24"/>
-          <w:lang w:eastAsia="nl-BE"/>
-        </w:rPr>
-        <w:t xml:space="preserve">. Alvorens het programmeren moeten eerst </w:t>
-      </w:r>
-      <w:r>
-        <w:rPr>
-          <w:rFonts w:eastAsia="Times New Roman" w:cs="Times New Roman"/>
-          <w:color w:val="000000"/>
-          <w:szCs w:val="24"/>
-          <w:lang w:eastAsia="nl-BE"/>
-        </w:rPr>
-        <w:t>enkele</w:t>
-      </w:r>
-      <w:r>
-        <w:rPr>
-          <w:rFonts w:eastAsia="Times New Roman" w:cs="Times New Roman"/>
-          <w:color w:val="000000"/>
-          <w:szCs w:val="24"/>
-          <w:lang w:eastAsia="nl-BE"/>
-        </w:rPr>
-        <w:t xml:space="preserve"> </w:t>
-      </w:r>
-      <w:commentRangeStart w:id="10"/>
-      <w:r>
-        <w:rPr>
-          <w:rFonts w:eastAsia="Times New Roman" w:cs="Times New Roman"/>
-          <w:color w:val="000000"/>
-          <w:szCs w:val="24"/>
-          <w:lang w:eastAsia="nl-BE"/>
-        </w:rPr>
-        <w:t>mogelijk</w:t>
-      </w:r>
-      <w:commentRangeEnd w:id="10"/>
-      <w:r>
-        <w:rPr>
-          <w:rStyle w:val="Verwijzingopmerking"/>
-        </w:rPr>
-        <w:commentReference w:id="10"/>
-      </w:r>
-      <w:r>
-        <w:rPr>
-          <w:rFonts w:eastAsia="Times New Roman" w:cs="Times New Roman"/>
-          <w:color w:val="000000"/>
-          <w:szCs w:val="24"/>
-          <w:lang w:eastAsia="nl-BE"/>
-        </w:rPr>
-        <w:t>e</w:t>
-      </w:r>
-      <w:r>
-        <w:rPr>
-          <w:rFonts w:eastAsia="Times New Roman" w:cs="Times New Roman"/>
-          <w:color w:val="000000"/>
-          <w:szCs w:val="24"/>
-          <w:lang w:eastAsia="nl-BE"/>
-        </w:rPr>
-        <w:t xml:space="preserve"> programmeertalen afgewogen worden. Na het maken van de meest gunstige keuze wordt </w:t>
-      </w:r>
-      <w:r>
-        <w:rPr>
-          <w:rFonts w:eastAsia="Times New Roman" w:cs="Times New Roman"/>
-          <w:color w:val="000000"/>
-          <w:szCs w:val="24"/>
-          <w:lang w:eastAsia="nl-BE"/>
-        </w:rPr>
-        <w:t xml:space="preserve">er </w:t>
-      </w:r>
-      <w:r>
-        <w:rPr>
-          <w:rFonts w:eastAsia="Times New Roman" w:cs="Times New Roman"/>
-          <w:color w:val="000000"/>
-          <w:szCs w:val="24"/>
-          <w:lang w:eastAsia="nl-BE"/>
-        </w:rPr>
-        <w:t>tijd gespendeerd om</w:t>
-      </w:r>
-      <w:r>
-        <w:rPr>
-          <w:rFonts w:eastAsia="Times New Roman" w:cs="Times New Roman"/>
-          <w:color w:val="000000"/>
-          <w:szCs w:val="24"/>
-          <w:lang w:eastAsia="nl-BE"/>
-        </w:rPr>
-        <w:t xml:space="preserve"> de code zo robuust</w:t>
-      </w:r>
-      <w:r>
-        <w:rPr>
-          <w:rFonts w:eastAsia="Times New Roman" w:cs="Times New Roman"/>
-          <w:color w:val="000000"/>
-          <w:szCs w:val="24"/>
-          <w:lang w:eastAsia="nl-BE"/>
-        </w:rPr>
-        <w:t xml:space="preserve"> mogelijk te maken. De code zal dan ook vaak getest worden om aan deze voorwaarde te voldoen</w:t>
-      </w:r>
-      <w:r>
-        <w:rPr>
-          <w:rFonts w:eastAsia="Times New Roman" w:cs="Times New Roman"/>
-          <w:color w:val="000000"/>
-          <w:szCs w:val="24"/>
-          <w:lang w:eastAsia="nl-BE"/>
-        </w:rPr>
-        <w:t xml:space="preserve">. Ook zijn er voldoende </w:t>
-      </w:r>
+        <w:t>-</w:t>
+      </w:r>
+      <w:proofErr w:type="spellStart"/>
       <w:r>
         <w:rPr>
           <w:rFonts w:eastAsia="Times New Roman" w:cs="Times New Roman"/>
@@ -4972,8 +4858,9 @@
           <w:highlight w:val="yellow"/>
           <w:lang w:eastAsia="nl-BE"/>
         </w:rPr>
-        <w:t>online</w:t>
-      </w:r>
+        <w:t>experience</w:t>
+      </w:r>
+      <w:proofErr w:type="spellEnd"/>
       <w:r>
         <w:rPr>
           <w:rFonts w:eastAsia="Times New Roman" w:cs="Times New Roman"/>
@@ -4982,7 +4869,25 @@
           <w:highlight w:val="yellow"/>
           <w:lang w:eastAsia="nl-BE"/>
         </w:rPr>
-        <w:t>bronnen</w:t>
+        <w:t>-</w:t>
+      </w:r>
+      <w:commentRangeStart w:id="10"/>
+      <w:r>
+        <w:rPr>
+          <w:rFonts w:eastAsia="Times New Roman" w:cs="Times New Roman"/>
+          <w:color w:val="000000"/>
+          <w:szCs w:val="24"/>
+          <w:highlight w:val="yellow"/>
+          <w:lang w:eastAsia="nl-BE"/>
+        </w:rPr>
+        <w:t>design</w:t>
+      </w:r>
+      <w:commentRangeEnd w:id="10"/>
+      <w:r>
+        <w:rPr>
+          <w:rStyle w:val="Verwijzingopmerking"/>
+        </w:rPr>
+        <w:commentReference w:id="10"/>
       </w:r>
       <w:r>
         <w:rPr>
@@ -4991,30 +4896,17 @@
           <w:szCs w:val="24"/>
           <w:lang w:eastAsia="nl-BE"/>
         </w:rPr>
-        <w:t xml:space="preserve"> voorhanden om tot mogelijke oplossingen te komen.</w:t>
-      </w:r>
-    </w:p>
-    <w:p>
-      <w:pPr>
-        <w:spacing w:after="0" w:line="240" w:lineRule="auto"/>
-        <w:rPr>
-          <w:rFonts w:eastAsia="Times New Roman" w:cs="Times New Roman"/>
-          <w:szCs w:val="24"/>
-          <w:lang w:eastAsia="nl-BE"/>
-        </w:rPr>
-      </w:pPr>
-    </w:p>
-    <w:p>
-      <w:pPr>
-        <w:spacing w:after="0" w:line="240" w:lineRule="auto"/>
-        <w:jc w:val="both"/>
+        <w:t xml:space="preserve">. Alvorens het programmeren moeten eerst </w:t>
+      </w:r>
+      <w:r>
         <w:rPr>
           <w:rFonts w:eastAsia="Times New Roman" w:cs="Times New Roman"/>
           <w:color w:val="000000"/>
           <w:szCs w:val="24"/>
           <w:lang w:eastAsia="nl-BE"/>
         </w:rPr>
-      </w:pPr>
+        <w:t>enkele</w:t>
+      </w:r>
       <w:r>
         <w:rPr>
           <w:rFonts w:eastAsia="Times New Roman" w:cs="Times New Roman"/>
@@ -5022,7 +4914,7 @@
           <w:szCs w:val="24"/>
           <w:lang w:eastAsia="nl-BE"/>
         </w:rPr>
-        <w:t xml:space="preserve">Er wordt een periode van één maand vanaf 1 februari 2017 voorzien om het onderzoek klaar te hebben. Voor de realisatie van de applicatie worden nog eens drie maanden </w:t>
+        <w:t xml:space="preserve"> </w:t>
       </w:r>
       <w:commentRangeStart w:id="11"/>
       <w:r>
@@ -5032,14 +4924,154 @@
           <w:szCs w:val="24"/>
           <w:lang w:eastAsia="nl-BE"/>
         </w:rPr>
+        <w:t>mogelijk</w:t>
+      </w:r>
+      <w:commentRangeEnd w:id="11"/>
+      <w:r>
+        <w:rPr>
+          <w:rStyle w:val="Verwijzingopmerking"/>
+        </w:rPr>
+        <w:commentReference w:id="11"/>
+      </w:r>
+      <w:r>
+        <w:rPr>
+          <w:rFonts w:eastAsia="Times New Roman" w:cs="Times New Roman"/>
+          <w:color w:val="000000"/>
+          <w:szCs w:val="24"/>
+          <w:lang w:eastAsia="nl-BE"/>
+        </w:rPr>
+        <w:t>e</w:t>
+      </w:r>
+      <w:r>
+        <w:rPr>
+          <w:rFonts w:eastAsia="Times New Roman" w:cs="Times New Roman"/>
+          <w:color w:val="000000"/>
+          <w:szCs w:val="24"/>
+          <w:lang w:eastAsia="nl-BE"/>
+        </w:rPr>
+        <w:t xml:space="preserve"> programmeertalen afgewogen worden. Na het maken van de meest gunstige keuze wordt </w:t>
+      </w:r>
+      <w:r>
+        <w:rPr>
+          <w:rFonts w:eastAsia="Times New Roman" w:cs="Times New Roman"/>
+          <w:color w:val="000000"/>
+          <w:szCs w:val="24"/>
+          <w:lang w:eastAsia="nl-BE"/>
+        </w:rPr>
+        <w:t xml:space="preserve">er </w:t>
+      </w:r>
+      <w:r>
+        <w:rPr>
+          <w:rFonts w:eastAsia="Times New Roman" w:cs="Times New Roman"/>
+          <w:color w:val="000000"/>
+          <w:szCs w:val="24"/>
+          <w:lang w:eastAsia="nl-BE"/>
+        </w:rPr>
+        <w:t>tijd gespendeerd om</w:t>
+      </w:r>
+      <w:r>
+        <w:rPr>
+          <w:rFonts w:eastAsia="Times New Roman" w:cs="Times New Roman"/>
+          <w:color w:val="000000"/>
+          <w:szCs w:val="24"/>
+          <w:lang w:eastAsia="nl-BE"/>
+        </w:rPr>
+        <w:t xml:space="preserve"> de code zo robuust</w:t>
+      </w:r>
+      <w:r>
+        <w:rPr>
+          <w:rFonts w:eastAsia="Times New Roman" w:cs="Times New Roman"/>
+          <w:color w:val="000000"/>
+          <w:szCs w:val="24"/>
+          <w:lang w:eastAsia="nl-BE"/>
+        </w:rPr>
+        <w:t xml:space="preserve"> mogelijk te maken. De code zal dan ook vaak getest worden om aan deze voorwaarde te voldoen</w:t>
+      </w:r>
+      <w:r>
+        <w:rPr>
+          <w:rFonts w:eastAsia="Times New Roman" w:cs="Times New Roman"/>
+          <w:color w:val="000000"/>
+          <w:szCs w:val="24"/>
+          <w:lang w:eastAsia="nl-BE"/>
+        </w:rPr>
+        <w:t xml:space="preserve">. Ook zijn er voldoende </w:t>
+      </w:r>
+      <w:r>
+        <w:rPr>
+          <w:rFonts w:eastAsia="Times New Roman" w:cs="Times New Roman"/>
+          <w:color w:val="000000"/>
+          <w:szCs w:val="24"/>
+          <w:highlight w:val="yellow"/>
+          <w:lang w:eastAsia="nl-BE"/>
+        </w:rPr>
+        <w:t>online</w:t>
+      </w:r>
+      <w:r>
+        <w:rPr>
+          <w:rFonts w:eastAsia="Times New Roman" w:cs="Times New Roman"/>
+          <w:color w:val="000000"/>
+          <w:szCs w:val="24"/>
+          <w:highlight w:val="yellow"/>
+          <w:lang w:eastAsia="nl-BE"/>
+        </w:rPr>
+        <w:t>bronnen</w:t>
+      </w:r>
+      <w:r>
+        <w:rPr>
+          <w:rFonts w:eastAsia="Times New Roman" w:cs="Times New Roman"/>
+          <w:color w:val="000000"/>
+          <w:szCs w:val="24"/>
+          <w:lang w:eastAsia="nl-BE"/>
+        </w:rPr>
+        <w:t xml:space="preserve"> voorhanden om tot mogelijke oplossingen te komen.</w:t>
+      </w:r>
+    </w:p>
+    <w:p>
+      <w:pPr>
+        <w:spacing w:after="0" w:line="240" w:lineRule="auto"/>
+        <w:rPr>
+          <w:rFonts w:eastAsia="Times New Roman" w:cs="Times New Roman"/>
+          <w:szCs w:val="24"/>
+          <w:lang w:eastAsia="nl-BE"/>
+        </w:rPr>
+      </w:pPr>
+    </w:p>
+    <w:p>
+      <w:pPr>
+        <w:spacing w:after="0" w:line="240" w:lineRule="auto"/>
+        <w:jc w:val="both"/>
+        <w:rPr>
+          <w:rFonts w:eastAsia="Times New Roman" w:cs="Times New Roman"/>
+          <w:color w:val="000000"/>
+          <w:szCs w:val="24"/>
+          <w:lang w:eastAsia="nl-BE"/>
+        </w:rPr>
+      </w:pPr>
+      <w:r>
+        <w:rPr>
+          <w:rFonts w:eastAsia="Times New Roman" w:cs="Times New Roman"/>
+          <w:color w:val="000000"/>
+          <w:szCs w:val="24"/>
+          <w:lang w:eastAsia="nl-BE"/>
+        </w:rPr>
+        <w:t xml:space="preserve">Er wordt een periode van één maand vanaf 1 februari 2017 voorzien om het onderzoek klaar te hebben. Voor de realisatie van de applicatie worden nog eens drie maanden </w:t>
+      </w:r>
+      <w:commentRangeStart w:id="12"/>
+      <w:r>
+        <w:rPr>
+          <w:rFonts w:eastAsia="Times New Roman" w:cs="Times New Roman"/>
+          <w:color w:val="000000"/>
+          <w:szCs w:val="24"/>
+          <w:lang w:eastAsia="nl-BE"/>
+        </w:rPr>
         <w:t>gerekend</w:t>
       </w:r>
-      <w:commentRangeEnd w:id="11"/>
+      <w:commentRangeEnd w:id="12"/>
       <w:r>
         <w:rPr>
           <w:rStyle w:val="Verwijzingopmerking"/>
         </w:rPr>
-        <w:commentReference w:id="11"/>
+        <w:commentReference w:id="12"/>
       </w:r>
       <w:r>
         <w:rPr>
@@ -5130,7 +5162,7 @@
           <w:lang w:val="nl-BE"/>
         </w:rPr>
       </w:pPr>
-      <w:bookmarkStart w:id="12" w:name="_Toc477344212"/>
+      <w:bookmarkStart w:id="13" w:name="_Toc477344212"/>
       <w:r>
         <w:rPr>
           <w:lang w:val="nl-BE"/>
@@ -5138,7 +5170,7 @@
         <w:lastRenderedPageBreak/>
         <w:t>Mogelijke oplossingen</w:t>
       </w:r>
-      <w:bookmarkEnd w:id="12"/>
+      <w:bookmarkEnd w:id="13"/>
     </w:p>
     <w:p>
       <w:pPr>
@@ -5147,20 +5179,41 @@
           <w:lang w:val="nl-BE"/>
         </w:rPr>
       </w:pPr>
-      <w:bookmarkStart w:id="13" w:name="_Toc477344213"/>
+      <w:bookmarkStart w:id="14" w:name="_Toc477344213"/>
       <w:r>
         <w:rPr>
           <w:lang w:val="nl-BE"/>
         </w:rPr>
         <w:t>Marktonderzoek</w:t>
       </w:r>
-      <w:bookmarkEnd w:id="13"/>
+      <w:bookmarkEnd w:id="14"/>
+    </w:p>
+    <w:p>
+      <w:r>
+        <w:t xml:space="preserve">Hoeven wij een bespreking te maken over </w:t>
+      </w:r>
+      <w:proofErr w:type="spellStart"/>
+      <w:r>
+        <w:t>webinterface</w:t>
+      </w:r>
+      <w:proofErr w:type="spellEnd"/>
+      <w:r>
+        <w:t xml:space="preserve"> </w:t>
+      </w:r>
+      <w:proofErr w:type="spellStart"/>
+      <w:r>
+        <w:t>vs</w:t>
+      </w:r>
+      <w:proofErr w:type="spellEnd"/>
+      <w:r>
+        <w:t xml:space="preserve"> app?</w:t>
+      </w:r>
     </w:p>
     <w:p>
       <w:pPr>
         <w:pStyle w:val="Kop3"/>
       </w:pPr>
-      <w:bookmarkStart w:id="14" w:name="_Toc477344214"/>
+      <w:bookmarkStart w:id="15" w:name="_Toc477344214"/>
       <w:proofErr w:type="spellStart"/>
       <w:r>
         <w:t>Bespreking</w:t>
@@ -5172,103 +5225,6 @@
       <w:proofErr w:type="spellStart"/>
       <w:r>
         <w:t>enquête</w:t>
-      </w:r>
-      <w:bookmarkEnd w:id="14"/>
-      <w:proofErr w:type="spellEnd"/>
-    </w:p>
-    <w:p>
-      <w:pPr>
-        <w:rPr>
-          <w:lang w:val="en-US"/>
-        </w:rPr>
-      </w:pPr>
-      <w:proofErr w:type="spellStart"/>
-      <w:r>
-        <w:rPr>
-          <w:lang w:val="en-US"/>
-        </w:rPr>
-        <w:t>Tekst</w:t>
-      </w:r>
-      <w:proofErr w:type="spellEnd"/>
-      <w:r>
-        <w:rPr>
-          <w:lang w:val="en-US"/>
-        </w:rPr>
-        <w:t xml:space="preserve">, </w:t>
-      </w:r>
-      <w:proofErr w:type="spellStart"/>
-      <w:r>
-        <w:rPr>
-          <w:lang w:val="en-US"/>
-        </w:rPr>
-        <w:t>resultaten</w:t>
-      </w:r>
-      <w:proofErr w:type="spellEnd"/>
-      <w:r>
-        <w:rPr>
-          <w:lang w:val="en-US"/>
-        </w:rPr>
-        <w:t xml:space="preserve"> in </w:t>
-      </w:r>
-      <w:proofErr w:type="spellStart"/>
-      <w:r>
-        <w:rPr>
-          <w:lang w:val="en-US"/>
-        </w:rPr>
-        <w:t>grafieken</w:t>
-      </w:r>
-      <w:proofErr w:type="spellEnd"/>
-      <w:r>
-        <w:rPr>
-          <w:lang w:val="en-US"/>
-        </w:rPr>
-        <w:t xml:space="preserve"> + </w:t>
-      </w:r>
-      <w:proofErr w:type="spellStart"/>
-      <w:r>
-        <w:rPr>
-          <w:lang w:val="en-US"/>
-        </w:rPr>
-        <w:t>bespreken</w:t>
-      </w:r>
-      <w:proofErr w:type="spellEnd"/>
-      <w:r>
-        <w:rPr>
-          <w:lang w:val="en-US"/>
-        </w:rPr>
-        <w:t xml:space="preserve"> -&gt; hoe </w:t>
-      </w:r>
-      <w:proofErr w:type="spellStart"/>
-      <w:r>
-        <w:rPr>
-          <w:lang w:val="en-US"/>
-        </w:rPr>
-        <w:t>bronvermelding</w:t>
-      </w:r>
-      <w:proofErr w:type="spellEnd"/>
-      <w:r>
-        <w:rPr>
-          <w:lang w:val="en-US"/>
-        </w:rPr>
-        <w:t>?</w:t>
-      </w:r>
-    </w:p>
-    <w:p>
-      <w:pPr>
-        <w:pStyle w:val="Kop3"/>
-      </w:pPr>
-      <w:bookmarkStart w:id="15" w:name="_Toc477344215"/>
-      <w:proofErr w:type="spellStart"/>
-      <w:r>
-        <w:t>Besluitvorming</w:t>
-      </w:r>
-      <w:proofErr w:type="spellEnd"/>
-      <w:r>
-        <w:t xml:space="preserve"> design </w:t>
-      </w:r>
-      <w:proofErr w:type="spellStart"/>
-      <w:r>
-        <w:t>webinterface</w:t>
       </w:r>
       <w:bookmarkEnd w:id="15"/>
       <w:proofErr w:type="spellEnd"/>
@@ -5287,6 +5243,103 @@
         <w:t>Tekst</w:t>
       </w:r>
       <w:proofErr w:type="spellEnd"/>
+      <w:r>
+        <w:rPr>
+          <w:lang w:val="en-US"/>
+        </w:rPr>
+        <w:t xml:space="preserve">, </w:t>
+      </w:r>
+      <w:proofErr w:type="spellStart"/>
+      <w:r>
+        <w:rPr>
+          <w:lang w:val="en-US"/>
+        </w:rPr>
+        <w:t>resultaten</w:t>
+      </w:r>
+      <w:proofErr w:type="spellEnd"/>
+      <w:r>
+        <w:rPr>
+          <w:lang w:val="en-US"/>
+        </w:rPr>
+        <w:t xml:space="preserve"> in </w:t>
+      </w:r>
+      <w:proofErr w:type="spellStart"/>
+      <w:r>
+        <w:rPr>
+          <w:lang w:val="en-US"/>
+        </w:rPr>
+        <w:t>grafieken</w:t>
+      </w:r>
+      <w:proofErr w:type="spellEnd"/>
+      <w:r>
+        <w:rPr>
+          <w:lang w:val="en-US"/>
+        </w:rPr>
+        <w:t xml:space="preserve"> + </w:t>
+      </w:r>
+      <w:proofErr w:type="spellStart"/>
+      <w:r>
+        <w:rPr>
+          <w:lang w:val="en-US"/>
+        </w:rPr>
+        <w:t>bespreken</w:t>
+      </w:r>
+      <w:proofErr w:type="spellEnd"/>
+      <w:r>
+        <w:rPr>
+          <w:lang w:val="en-US"/>
+        </w:rPr>
+        <w:t xml:space="preserve"> -&gt; hoe </w:t>
+      </w:r>
+      <w:proofErr w:type="spellStart"/>
+      <w:r>
+        <w:rPr>
+          <w:lang w:val="en-US"/>
+        </w:rPr>
+        <w:t>bronvermelding</w:t>
+      </w:r>
+      <w:proofErr w:type="spellEnd"/>
+      <w:r>
+        <w:rPr>
+          <w:lang w:val="en-US"/>
+        </w:rPr>
+        <w:t>?</w:t>
+      </w:r>
+    </w:p>
+    <w:p>
+      <w:pPr>
+        <w:pStyle w:val="Kop3"/>
+      </w:pPr>
+      <w:bookmarkStart w:id="16" w:name="_Toc477344215"/>
+      <w:proofErr w:type="spellStart"/>
+      <w:r>
+        <w:t>Besluitvorming</w:t>
+      </w:r>
+      <w:proofErr w:type="spellEnd"/>
+      <w:r>
+        <w:t xml:space="preserve"> design </w:t>
+      </w:r>
+      <w:proofErr w:type="spellStart"/>
+      <w:r>
+        <w:t>webinterface</w:t>
+      </w:r>
+      <w:bookmarkEnd w:id="16"/>
+      <w:proofErr w:type="spellEnd"/>
+    </w:p>
+    <w:p>
+      <w:pPr>
+        <w:rPr>
+          <w:lang w:val="en-US"/>
+        </w:rPr>
+      </w:pPr>
+      <w:proofErr w:type="spellStart"/>
+      <w:r>
+        <w:rPr>
+          <w:lang w:val="en-US"/>
+        </w:rPr>
+        <w:t>Tekst</w:t>
+      </w:r>
+      <w:proofErr w:type="spellEnd"/>
     </w:p>
     <w:p>
       <w:pPr>
@@ -5295,18 +5348,45 @@
           <w:lang w:val="nl-BE"/>
         </w:rPr>
       </w:pPr>
-      <w:bookmarkStart w:id="16" w:name="_Toc477344216"/>
+      <w:bookmarkStart w:id="17" w:name="_Toc477344216"/>
       <w:r>
         <w:rPr>
           <w:lang w:val="nl-BE"/>
         </w:rPr>
         <w:t>Programmeertalen</w:t>
       </w:r>
-      <w:bookmarkStart w:id="17" w:name="_GoBack"/>
-      <w:bookmarkEnd w:id="16"/>
       <w:bookmarkEnd w:id="17"/>
     </w:p>
     <w:p>
+      <w:r>
+        <w:t xml:space="preserve">Voor deze toepassing wordt er gekozen voor een </w:t>
+      </w:r>
+      <w:proofErr w:type="spellStart"/>
+      <w:r>
+        <w:t>webinterface</w:t>
+      </w:r>
+      <w:proofErr w:type="spellEnd"/>
+      <w:r>
+        <w:t xml:space="preserve">. In dit hoofdstuk worden er een aantal mogelijke programmeertalen besproken op vlak van </w:t>
+      </w:r>
+      <w:proofErr w:type="spellStart"/>
+      <w:r>
+        <w:t>frontend</w:t>
+      </w:r>
+      <w:proofErr w:type="spellEnd"/>
+      <w:r>
+        <w:t xml:space="preserve"> en backend om deze </w:t>
+      </w:r>
+      <w:proofErr w:type="spellStart"/>
+      <w:r>
+        <w:t>webinterface</w:t>
+      </w:r>
+      <w:proofErr w:type="spellEnd"/>
+      <w:r>
+        <w:t xml:space="preserve"> op te bouwen.</w:t>
+      </w:r>
+    </w:p>
+    <w:p>
       <w:pPr>
         <w:pStyle w:val="Kop3"/>
       </w:pPr>
@@ -5328,7 +5408,7 @@
     </w:p>
     <w:p>
       <w:r>
-        <w:t xml:space="preserve">Javascript, </w:t>
+        <w:t>Javascript (</w:t>
       </w:r>
       <w:proofErr w:type="spellStart"/>
       <w:r>
@@ -5336,137 +5416,206 @@
       </w:r>
       <w:proofErr w:type="spellEnd"/>
       <w:r>
+        <w:t xml:space="preserve">), </w:t>
+      </w:r>
+      <w:proofErr w:type="spellStart"/>
+      <w:r>
+        <w:t>React</w:t>
+      </w:r>
+      <w:proofErr w:type="spellEnd"/>
+      <w:r>
+        <w:t xml:space="preserve"> + </w:t>
+      </w:r>
+      <w:proofErr w:type="spellStart"/>
+      <w:r>
+        <w:t>Redux</w:t>
+      </w:r>
+      <w:proofErr w:type="spellEnd"/>
+      <w:r>
+        <w:t xml:space="preserve">, Angular2, google </w:t>
+      </w:r>
+      <w:proofErr w:type="spellStart"/>
+      <w:r>
+        <w:t>polymer</w:t>
+      </w:r>
+      <w:r>
+        <w:t>…</w:t>
+      </w:r>
+      <w:proofErr w:type="spellEnd"/>
+    </w:p>
+    <w:p>
+      <w:pPr>
+        <w:pStyle w:val="Kop3"/>
+      </w:pPr>
+      <w:r>
+        <w:t>API</w:t>
+      </w:r>
+    </w:p>
+    <w:p>
+      <w:pPr>
+        <w:rPr>
+          <w:lang w:val="en-US"/>
+        </w:rPr>
+      </w:pPr>
+      <w:proofErr w:type="spellStart"/>
+      <w:r>
+        <w:rPr>
+          <w:lang w:val="en-US"/>
+        </w:rPr>
+        <w:t>NodeJS</w:t>
+      </w:r>
+      <w:proofErr w:type="spellEnd"/>
+      <w:r>
+        <w:rPr>
+          <w:lang w:val="en-US"/>
+        </w:rPr>
+        <w:t>, python (Django, Flask)</w:t>
+      </w:r>
+      <w:r>
+        <w:rPr>
+          <w:lang w:val="en-US"/>
+        </w:rPr>
         <w:t xml:space="preserve">, </w:t>
       </w:r>
       <w:proofErr w:type="spellStart"/>
       <w:r>
-        <w:t>React</w:t>
+        <w:rPr>
+          <w:lang w:val="en-US"/>
+        </w:rPr>
+        <w:t>php</w:t>
       </w:r>
       <w:proofErr w:type="spellEnd"/>
       <w:r>
+        <w:rPr>
+          <w:lang w:val="en-US"/>
+        </w:rPr>
+        <w:t xml:space="preserve"> (</w:t>
+      </w:r>
+      <w:proofErr w:type="spellStart"/>
+      <w:r>
+        <w:rPr>
+          <w:lang w:val="en-US"/>
+        </w:rPr>
+        <w:t>Laravel</w:t>
+      </w:r>
+      <w:proofErr w:type="spellEnd"/>
+      <w:r>
+        <w:rPr>
+          <w:lang w:val="en-US"/>
+        </w:rPr>
+        <w:t>)</w:t>
+      </w:r>
+      <w:r>
+        <w:rPr>
+          <w:lang w:val="en-US"/>
+        </w:rPr>
+        <w:t xml:space="preserve">, database (MySQL, SQL, </w:t>
+      </w:r>
+      <w:proofErr w:type="spellStart"/>
+      <w:r>
+        <w:rPr>
+          <w:lang w:val="en-US"/>
+        </w:rPr>
+        <w:t>mariaDB</w:t>
+      </w:r>
+      <w:proofErr w:type="spellEnd"/>
+      <w:r>
+        <w:rPr>
+          <w:lang w:val="en-US"/>
+        </w:rPr>
+        <w:t>, MongoDB</w:t>
+      </w:r>
+      <w:r>
+        <w:rPr>
+          <w:lang w:val="en-US"/>
+        </w:rPr>
         <w:t xml:space="preserve">, </w:t>
       </w:r>
       <w:proofErr w:type="spellStart"/>
       <w:r>
-        <w:t>Redux</w:t>
+        <w:rPr>
+          <w:lang w:val="en-US"/>
+        </w:rPr>
+        <w:t>fireBase</w:t>
       </w:r>
       <w:proofErr w:type="spellEnd"/>
       <w:r>
-        <w:t xml:space="preserve">, Angular2, google </w:t>
-      </w:r>
+        <w:rPr>
+          <w:lang w:val="en-US"/>
+        </w:rPr>
+        <w:t>)</w:t>
+      </w:r>
+    </w:p>
+    <w:p>
+      <w:pPr>
+        <w:pStyle w:val="Kop2"/>
+        <w:rPr>
+          <w:lang w:val="nl-BE"/>
+        </w:rPr>
+      </w:pPr>
+      <w:bookmarkStart w:id="19" w:name="_Toc477344219"/>
+      <w:r>
+        <w:rPr>
+          <w:lang w:val="nl-BE"/>
+        </w:rPr>
+        <w:t>Betaalmethode</w:t>
+      </w:r>
+      <w:r>
+        <w:rPr>
+          <w:lang w:val="nl-BE"/>
+        </w:rPr>
+        <w:t>n</w:t>
+      </w:r>
+      <w:bookmarkEnd w:id="19"/>
+    </w:p>
+    <w:p>
+      <w:r>
+        <w:t>Creditcard, PayPal, Bankcontact, Overschrijving, Maestro, Visa</w:t>
+      </w:r>
+      <w:r>
+        <w:t>, Cash</w:t>
+      </w:r>
+    </w:p>
+    <w:p>
+      <w:pPr>
+        <w:pStyle w:val="Kop2"/>
+        <w:rPr>
+          <w:lang w:val="nl-BE"/>
+        </w:rPr>
+      </w:pPr>
+      <w:bookmarkStart w:id="20" w:name="_Toc477344220"/>
+      <w:r>
+        <w:rPr>
+          <w:lang w:val="nl-BE"/>
+        </w:rPr>
+        <w:t>Cloudoplossingen</w:t>
+      </w:r>
+      <w:bookmarkEnd w:id="20"/>
+    </w:p>
+    <w:p>
       <w:proofErr w:type="spellStart"/>
       <w:r>
-        <w:t>elements</w:t>
+        <w:t>Github</w:t>
       </w:r>
       <w:proofErr w:type="spellEnd"/>
       <w:r>
-        <w:t>…</w:t>
-      </w:r>
-    </w:p>
-    <w:p>
-      <w:pPr>
-        <w:pStyle w:val="Kop3"/>
-      </w:pPr>
-      <w:bookmarkStart w:id="19" w:name="_Toc477344218"/>
-      <w:r>
-        <w:t>Backend</w:t>
-      </w:r>
-      <w:bookmarkEnd w:id="19"/>
-    </w:p>
-    <w:p>
-      <w:pPr>
-        <w:rPr>
-          <w:lang w:val="en-US"/>
-        </w:rPr>
-      </w:pPr>
+        <w:t xml:space="preserve"> (niet mogelijk omdat dit enkel voor statische sites is), Digital </w:t>
+      </w:r>
       <w:proofErr w:type="spellStart"/>
       <w:r>
-        <w:rPr>
-          <w:lang w:val="en-US"/>
-        </w:rPr>
-        <w:t>NodeJS</w:t>
+        <w:t>ocean</w:t>
       </w:r>
       <w:proofErr w:type="spellEnd"/>
       <w:r>
-        <w:rPr>
-          <w:lang w:val="en-US"/>
-        </w:rPr>
-        <w:t xml:space="preserve">, python, </w:t>
+        <w:t xml:space="preserve">, </w:t>
       </w:r>
       <w:proofErr w:type="spellStart"/>
       <w:r>
-        <w:rPr>
-          <w:lang w:val="en-US"/>
-        </w:rPr>
-        <w:t>php</w:t>
+        <w:t>cPanel</w:t>
       </w:r>
       <w:proofErr w:type="spellEnd"/>
       <w:r>
-        <w:rPr>
-          <w:lang w:val="en-US"/>
-        </w:rPr>
-        <w:t xml:space="preserve"> + twig…</w:t>
-      </w:r>
-    </w:p>
-    <w:p>
-      <w:pPr>
-        <w:pStyle w:val="Kop2"/>
-        <w:rPr>
-          <w:lang w:val="nl-BE"/>
-        </w:rPr>
-      </w:pPr>
-      <w:bookmarkStart w:id="20" w:name="_Toc477344219"/>
-      <w:r>
-        <w:rPr>
-          <w:lang w:val="nl-BE"/>
-        </w:rPr>
-        <w:t>Betaalmethode</w:t>
-      </w:r>
-      <w:r>
-        <w:rPr>
-          <w:lang w:val="nl-BE"/>
-        </w:rPr>
-        <w:t>n</w:t>
-      </w:r>
-      <w:bookmarkEnd w:id="20"/>
-    </w:p>
-    <w:p>
-      <w:r>
-        <w:t>Creditcard, PayPal, Bankcontact, Overschrijving, Maestro, Visa</w:t>
-      </w:r>
-    </w:p>
-    <w:p>
-      <w:pPr>
-        <w:pStyle w:val="Kop2"/>
-        <w:rPr>
-          <w:lang w:val="nl-BE"/>
-        </w:rPr>
-      </w:pPr>
-      <w:bookmarkStart w:id="21" w:name="_Toc477344220"/>
-      <w:r>
-        <w:rPr>
-          <w:lang w:val="nl-BE"/>
-        </w:rPr>
-        <w:t>Cloudoplossingen</w:t>
-      </w:r>
-      <w:bookmarkEnd w:id="21"/>
-    </w:p>
-    <w:p>
-      <w:proofErr w:type="spellStart"/>
-      <w:r>
-        <w:t>Dev</w:t>
-      </w:r>
-      <w:proofErr w:type="spellEnd"/>
-      <w:r>
-        <w:t xml:space="preserve"> Server, </w:t>
-      </w:r>
-      <w:proofErr w:type="spellStart"/>
-      <w:r>
-        <w:t>Github</w:t>
-      </w:r>
-      <w:proofErr w:type="spellEnd"/>
-      <w:r>
-        <w:t xml:space="preserve">… </w:t>
+        <w:t xml:space="preserve"> (server van school)</w:t>
       </w:r>
     </w:p>
     <w:p>
@@ -5489,7 +5638,7 @@
           <w:lang w:val="nl-BE"/>
         </w:rPr>
       </w:pPr>
-      <w:bookmarkStart w:id="22" w:name="_Toc477344221"/>
+      <w:bookmarkStart w:id="21" w:name="_Toc477344221"/>
       <w:r>
         <w:rPr>
           <w:lang w:val="nl-BE"/>
@@ -5497,6 +5646,28 @@
         <w:lastRenderedPageBreak/>
         <w:t>Gekozen oplossing</w:t>
       </w:r>
+      <w:bookmarkEnd w:id="21"/>
+    </w:p>
+    <w:p>
+      <w:r>
+        <w:t>Tekst</w:t>
+      </w:r>
+    </w:p>
+    <w:p/>
+    <w:p>
+      <w:pPr>
+        <w:pStyle w:val="Kop2"/>
+        <w:rPr>
+          <w:lang w:val="nl-BE"/>
+        </w:rPr>
+      </w:pPr>
+      <w:bookmarkStart w:id="22" w:name="_Toc477344222"/>
+      <w:r>
+        <w:rPr>
+          <w:lang w:val="nl-BE"/>
+        </w:rPr>
+        <w:t>Programmeertalen</w:t>
+      </w:r>
       <w:bookmarkEnd w:id="22"/>
     </w:p>
     <w:p>
@@ -5504,7 +5675,6 @@
         <w:t>Tekst</w:t>
       </w:r>
     </w:p>
-    <w:p/>
     <w:p>
       <w:pPr>
         <w:pStyle w:val="Kop2"/>
@@ -5512,12 +5682,12 @@
           <w:lang w:val="nl-BE"/>
         </w:rPr>
       </w:pPr>
-      <w:bookmarkStart w:id="23" w:name="_Toc477344222"/>
+      <w:bookmarkStart w:id="23" w:name="_Toc477344223"/>
       <w:r>
         <w:rPr>
           <w:lang w:val="nl-BE"/>
         </w:rPr>
-        <w:t>Programmeertalen</w:t>
+        <w:t>Betaalmethoden</w:t>
       </w:r>
       <w:bookmarkEnd w:id="23"/>
     </w:p>
@@ -5533,35 +5703,14 @@
           <w:lang w:val="nl-BE"/>
         </w:rPr>
       </w:pPr>
-      <w:bookmarkStart w:id="24" w:name="_Toc477344223"/>
+      <w:bookmarkStart w:id="24" w:name="_Toc477344224"/>
       <w:r>
         <w:rPr>
           <w:lang w:val="nl-BE"/>
         </w:rPr>
-        <w:t>Betaalmethoden</w:t>
+        <w:t>Cloudoplossing</w:t>
       </w:r>
       <w:bookmarkEnd w:id="24"/>
-    </w:p>
-    <w:p>
-      <w:r>
-        <w:t>Tekst</w:t>
-      </w:r>
-    </w:p>
-    <w:p>
-      <w:pPr>
-        <w:pStyle w:val="Kop2"/>
-        <w:rPr>
-          <w:lang w:val="nl-BE"/>
-        </w:rPr>
-      </w:pPr>
-      <w:bookmarkStart w:id="25" w:name="_Toc477344224"/>
-      <w:r>
-        <w:rPr>
-          <w:lang w:val="nl-BE"/>
-        </w:rPr>
-        <w:t>Cloudoplossing</w:t>
-      </w:r>
-      <w:bookmarkEnd w:id="25"/>
     </w:p>
     <w:p>
       <w:pPr>
@@ -5580,7 +5729,7 @@
           <w:lang w:val="nl-BE"/>
         </w:rPr>
       </w:pPr>
-      <w:bookmarkStart w:id="26" w:name="_Toc477344225"/>
+      <w:bookmarkStart w:id="25" w:name="_Toc477344225"/>
       <w:r>
         <w:rPr>
           <w:lang w:val="nl-BE"/>
@@ -5588,28 +5737,28 @@
         <w:lastRenderedPageBreak/>
         <w:t>Technische uitwerking</w:t>
       </w:r>
+      <w:bookmarkEnd w:id="25"/>
+    </w:p>
+    <w:p>
+      <w:r>
+        <w:t>Tekst</w:t>
+      </w:r>
+    </w:p>
+    <w:p/>
+    <w:p>
+      <w:pPr>
+        <w:pStyle w:val="Kop2"/>
+      </w:pPr>
+      <w:bookmarkStart w:id="26" w:name="_Toc477344226"/>
+      <w:proofErr w:type="spellStart"/>
+      <w:r>
+        <w:t>Bespreking</w:t>
+      </w:r>
+      <w:proofErr w:type="spellEnd"/>
+      <w:r>
+        <w:t xml:space="preserve"> hardware</w:t>
+      </w:r>
       <w:bookmarkEnd w:id="26"/>
-    </w:p>
-    <w:p>
-      <w:r>
-        <w:t>Tekst</w:t>
-      </w:r>
-    </w:p>
-    <w:p/>
-    <w:p>
-      <w:pPr>
-        <w:pStyle w:val="Kop2"/>
-      </w:pPr>
-      <w:bookmarkStart w:id="27" w:name="_Toc477344226"/>
-      <w:proofErr w:type="spellStart"/>
-      <w:r>
-        <w:t>Bespreking</w:t>
-      </w:r>
-      <w:proofErr w:type="spellEnd"/>
-      <w:r>
-        <w:t xml:space="preserve"> hardware</w:t>
-      </w:r>
-      <w:bookmarkEnd w:id="27"/>
     </w:p>
     <w:p>
       <w:pPr>
@@ -5621,7 +5770,7 @@
           <w:cols w:space="708"/>
         </w:sectPr>
       </w:pPr>
-      <w:bookmarkStart w:id="28" w:name="_Toc477344227"/>
+      <w:bookmarkStart w:id="27" w:name="_Toc477344227"/>
       <w:proofErr w:type="spellStart"/>
       <w:r>
         <w:t>Bespreking</w:t>
@@ -5630,7 +5779,7 @@
       <w:r>
         <w:t xml:space="preserve"> software</w:t>
       </w:r>
-      <w:bookmarkEnd w:id="28"/>
+      <w:bookmarkEnd w:id="27"/>
       <w:r>
         <w:br/>
       </w:r>
@@ -5642,7 +5791,7 @@
           <w:lang w:val="nl-BE"/>
         </w:rPr>
       </w:pPr>
-      <w:bookmarkStart w:id="29" w:name="_Toc477344228"/>
+      <w:bookmarkStart w:id="28" w:name="_Toc477344228"/>
       <w:r>
         <w:rPr>
           <w:lang w:val="nl-BE"/>
@@ -5650,37 +5799,57 @@
         <w:lastRenderedPageBreak/>
         <w:t>Risicoanalyse</w:t>
       </w:r>
+      <w:bookmarkEnd w:id="28"/>
+    </w:p>
+    <w:p>
+      <w:r>
+        <w:t>Tekst</w:t>
+      </w:r>
+    </w:p>
+    <w:p/>
+    <w:p>
+      <w:pPr>
+        <w:pStyle w:val="Kop2"/>
+      </w:pPr>
+      <w:bookmarkStart w:id="29" w:name="_Toc477344229"/>
+      <w:proofErr w:type="spellStart"/>
+      <w:r>
+        <w:t>Clientside</w:t>
+      </w:r>
+      <w:proofErr w:type="spellEnd"/>
+      <w:r>
+        <w:t xml:space="preserve"> injection</w:t>
+      </w:r>
       <w:bookmarkEnd w:id="29"/>
     </w:p>
     <w:p>
-      <w:r>
-        <w:t>Tekst</w:t>
-      </w:r>
-    </w:p>
-    <w:p/>
-    <w:p>
       <w:pPr>
         <w:pStyle w:val="Kop2"/>
       </w:pPr>
-      <w:bookmarkStart w:id="30" w:name="_Toc477344229"/>
+      <w:bookmarkStart w:id="30" w:name="_Toc477344230"/>
       <w:proofErr w:type="spellStart"/>
       <w:r>
-        <w:t>Clientside</w:t>
+        <w:t>Risicovolle</w:t>
       </w:r>
       <w:proofErr w:type="spellEnd"/>
       <w:r>
-        <w:t xml:space="preserve"> injection</w:t>
+        <w:t xml:space="preserve"> </w:t>
+      </w:r>
+      <w:proofErr w:type="spellStart"/>
+      <w:r>
+        <w:t>datatransmissie</w:t>
       </w:r>
       <w:bookmarkEnd w:id="30"/>
+      <w:proofErr w:type="spellEnd"/>
     </w:p>
     <w:p>
       <w:pPr>
         <w:pStyle w:val="Kop2"/>
       </w:pPr>
-      <w:bookmarkStart w:id="31" w:name="_Toc477344230"/>
+      <w:bookmarkStart w:id="31" w:name="_Toc477344231"/>
       <w:proofErr w:type="spellStart"/>
       <w:r>
-        <w:t>Risicovolle</w:t>
+        <w:t>Betrouwbaarheid</w:t>
       </w:r>
       <w:proofErr w:type="spellEnd"/>
       <w:r>
@@ -5688,29 +5857,9 @@
       </w:r>
       <w:proofErr w:type="spellStart"/>
       <w:r>
-        <w:t>datatransmissie</w:t>
+        <w:t>betaalmethoden</w:t>
       </w:r>
       <w:bookmarkEnd w:id="31"/>
-      <w:proofErr w:type="spellEnd"/>
-    </w:p>
-    <w:p>
-      <w:pPr>
-        <w:pStyle w:val="Kop2"/>
-      </w:pPr>
-      <w:bookmarkStart w:id="32" w:name="_Toc477344231"/>
-      <w:proofErr w:type="spellStart"/>
-      <w:r>
-        <w:t>Betrouwbaarheid</w:t>
-      </w:r>
-      <w:proofErr w:type="spellEnd"/>
-      <w:r>
-        <w:t xml:space="preserve"> </w:t>
-      </w:r>
-      <w:proofErr w:type="spellStart"/>
-      <w:r>
-        <w:t>betaalmethoden</w:t>
-      </w:r>
-      <w:bookmarkEnd w:id="32"/>
       <w:proofErr w:type="spellEnd"/>
     </w:p>
     <w:p/>
@@ -5734,9 +5883,9 @@
           <w:lang w:val="nl-BE"/>
         </w:rPr>
       </w:pPr>
-      <w:bookmarkStart w:id="33" w:name="_bookmark2"/>
-      <w:bookmarkStart w:id="34" w:name="_Toc477344232"/>
-      <w:bookmarkEnd w:id="33"/>
+      <w:bookmarkStart w:id="32" w:name="_bookmark2"/>
+      <w:bookmarkStart w:id="33" w:name="_Toc477344232"/>
+      <w:bookmarkEnd w:id="32"/>
       <w:r>
         <w:rPr>
           <w:lang w:val="nl-BE"/>
@@ -5757,6 +5906,22 @@
         </w:rPr>
         <w:t>levensduur</w:t>
       </w:r>
+      <w:bookmarkEnd w:id="33"/>
+    </w:p>
+    <w:p>
+      <w:pPr>
+        <w:pStyle w:val="Kop2"/>
+        <w:rPr>
+          <w:lang w:val="nl-BE"/>
+        </w:rPr>
+      </w:pPr>
+      <w:bookmarkStart w:id="34" w:name="_Toc477344233"/>
+      <w:r>
+        <w:rPr>
+          <w:lang w:val="nl-BE"/>
+        </w:rPr>
+        <w:t>Totale kosten</w:t>
+      </w:r>
       <w:bookmarkEnd w:id="34"/>
     </w:p>
     <w:p>
@@ -5766,12 +5931,18 @@
           <w:lang w:val="nl-BE"/>
         </w:rPr>
       </w:pPr>
-      <w:bookmarkStart w:id="35" w:name="_Toc477344233"/>
+      <w:bookmarkStart w:id="35" w:name="_Toc477344234"/>
       <w:r>
         <w:rPr>
           <w:lang w:val="nl-BE"/>
         </w:rPr>
-        <w:t>Totale kosten</w:t>
+        <w:t>Levensduur</w:t>
+      </w:r>
+      <w:r>
+        <w:rPr>
+          <w:lang w:val="nl-BE"/>
+        </w:rPr>
+        <w:t xml:space="preserve"> software</w:t>
       </w:r>
       <w:bookmarkEnd w:id="35"/>
     </w:p>
@@ -5782,36 +5953,14 @@
           <w:lang w:val="nl-BE"/>
         </w:rPr>
       </w:pPr>
-      <w:bookmarkStart w:id="36" w:name="_Toc477344234"/>
+      <w:bookmarkStart w:id="36" w:name="_Toc477344235"/>
       <w:r>
         <w:rPr>
           <w:lang w:val="nl-BE"/>
         </w:rPr>
-        <w:t>Levensduur</w:t>
-      </w:r>
-      <w:r>
-        <w:rPr>
-          <w:lang w:val="nl-BE"/>
-        </w:rPr>
-        <w:t xml:space="preserve"> software</w:t>
+        <w:t>Levensduur hardware</w:t>
       </w:r>
       <w:bookmarkEnd w:id="36"/>
-    </w:p>
-    <w:p>
-      <w:pPr>
-        <w:pStyle w:val="Kop2"/>
-        <w:rPr>
-          <w:lang w:val="nl-BE"/>
-        </w:rPr>
-      </w:pPr>
-      <w:bookmarkStart w:id="37" w:name="_Toc477344235"/>
-      <w:r>
-        <w:rPr>
-          <w:lang w:val="nl-BE"/>
-        </w:rPr>
-        <w:t>Levensduur hardware</w:t>
-      </w:r>
-      <w:bookmarkEnd w:id="37"/>
     </w:p>
     <w:p>
       <w:pPr>
@@ -5875,9 +6024,9 @@
           <w:lang w:val="nl-BE"/>
         </w:rPr>
       </w:pPr>
-      <w:bookmarkStart w:id="38" w:name="_bookmark3"/>
-      <w:bookmarkStart w:id="39" w:name="_Toc477344236"/>
-      <w:bookmarkEnd w:id="38"/>
+      <w:bookmarkStart w:id="37" w:name="_bookmark3"/>
+      <w:bookmarkStart w:id="38" w:name="_Toc477344236"/>
+      <w:bookmarkEnd w:id="37"/>
       <w:r>
         <w:rPr>
           <w:lang w:val="nl-BE"/>
@@ -5885,7 +6034,7 @@
         <w:lastRenderedPageBreak/>
         <w:t>Conclusie</w:t>
       </w:r>
-      <w:bookmarkEnd w:id="39"/>
+      <w:bookmarkEnd w:id="38"/>
     </w:p>
     <w:p>
       <w:r>
@@ -5927,7 +6076,7 @@
           <w:lang w:val="nl-BE"/>
         </w:rPr>
       </w:pPr>
-      <w:bookmarkStart w:id="40" w:name="_Toc477344237"/>
+      <w:bookmarkStart w:id="39" w:name="_Toc477344237"/>
       <w:r>
         <w:rPr>
           <w:lang w:val="nl-BE"/>
@@ -5935,7 +6084,7 @@
         <w:lastRenderedPageBreak/>
         <w:t>Nawoord met kritische reflectie</w:t>
       </w:r>
-      <w:bookmarkEnd w:id="40"/>
+      <w:bookmarkEnd w:id="39"/>
     </w:p>
     <w:p>
       <w:r>
@@ -5964,7 +6113,7 @@
           <w:lang w:val="nl-BE"/>
         </w:rPr>
       </w:pPr>
-      <w:bookmarkStart w:id="41" w:name="_Toc477344238"/>
+      <w:bookmarkStart w:id="40" w:name="_Toc477344238"/>
       <w:r>
         <w:rPr>
           <w:lang w:val="nl-BE"/>
@@ -5972,7 +6121,7 @@
         <w:lastRenderedPageBreak/>
         <w:t>Literatuurlijst</w:t>
       </w:r>
-      <w:bookmarkEnd w:id="41"/>
+      <w:bookmarkEnd w:id="40"/>
     </w:p>
     <w:sdt>
       <w:sdtPr>
@@ -6246,7 +6395,7 @@
           <w:lang w:val="nl-BE"/>
         </w:rPr>
       </w:pPr>
-      <w:bookmarkStart w:id="42" w:name="_Toc477344239"/>
+      <w:bookmarkStart w:id="41" w:name="_Toc477344239"/>
       <w:r>
         <w:rPr>
           <w:lang w:val="nl-BE"/>
@@ -6254,23 +6403,23 @@
         <w:lastRenderedPageBreak/>
         <w:t>Bijlage</w:t>
       </w:r>
-      <w:bookmarkStart w:id="43" w:name="_bookmark4"/>
-      <w:bookmarkStart w:id="44" w:name="_bookmark14"/>
-      <w:bookmarkStart w:id="45" w:name="_bookmark15"/>
-      <w:bookmarkStart w:id="46" w:name="_bookmark16"/>
-      <w:bookmarkStart w:id="47" w:name="_bookmark20"/>
+      <w:bookmarkStart w:id="42" w:name="_bookmark4"/>
+      <w:bookmarkStart w:id="43" w:name="_bookmark14"/>
+      <w:bookmarkStart w:id="44" w:name="_bookmark15"/>
+      <w:bookmarkStart w:id="45" w:name="_bookmark16"/>
+      <w:bookmarkStart w:id="46" w:name="_bookmark20"/>
+      <w:bookmarkEnd w:id="42"/>
       <w:bookmarkEnd w:id="43"/>
       <w:bookmarkEnd w:id="44"/>
       <w:bookmarkEnd w:id="45"/>
       <w:bookmarkEnd w:id="46"/>
-      <w:bookmarkEnd w:id="47"/>
       <w:r>
         <w:rPr>
           <w:lang w:val="nl-BE"/>
         </w:rPr>
         <w:t>noverzicht</w:t>
       </w:r>
-      <w:bookmarkEnd w:id="42"/>
+      <w:bookmarkEnd w:id="41"/>
     </w:p>
     <w:p>
       <w:pPr>
@@ -6280,7 +6429,7 @@
           <w:numId w:val="0"/>
         </w:numPr>
       </w:pPr>
-      <w:bookmarkStart w:id="48" w:name="_Toc477344240"/>
+      <w:bookmarkStart w:id="47" w:name="_Toc477344240"/>
       <w:proofErr w:type="spellStart"/>
       <w:r>
         <w:t>Bijlage</w:t>
@@ -6293,7 +6442,7 @@
       <w:r>
         <w:t>Enquêtes</w:t>
       </w:r>
-      <w:bookmarkEnd w:id="48"/>
+      <w:bookmarkEnd w:id="47"/>
       <w:proofErr w:type="spellEnd"/>
     </w:p>
     <w:p>
@@ -6304,7 +6453,7 @@
           <w:numId w:val="0"/>
         </w:numPr>
       </w:pPr>
-      <w:bookmarkStart w:id="49" w:name="_Toc477344241"/>
+      <w:bookmarkStart w:id="48" w:name="_Toc477344241"/>
       <w:proofErr w:type="spellStart"/>
       <w:r>
         <w:t>Bijlage</w:t>
@@ -6313,7 +6462,7 @@
       <w:r>
         <w:t xml:space="preserve"> 2: …</w:t>
       </w:r>
-      <w:bookmarkEnd w:id="49"/>
+      <w:bookmarkEnd w:id="48"/>
     </w:p>
     <w:p/>
     <w:p/>
@@ -6337,8 +6486,8 @@
 </file>
 
 <file path=word/comments.xml><?xml version="1.0" encoding="utf-8"?>
-<w:comments xmlns:wpc="http://schemas.microsoft.com/office/word/2010/wordprocessingCanvas" xmlns:cx="http://schemas.microsoft.com/office/drawing/2014/chartex" xmlns:cx1="http://schemas.microsoft.com/office/drawing/2015/9/8/chartex" xmlns:cx2="http://schemas.microsoft.com/office/drawing/2015/10/21/chartex" xmlns:cx3="http://schemas.microsoft.com/office/drawing/2016/5/9/chartex" xmlns:cx4="http://schemas.microsoft.com/office/drawing/2016/5/10/chartex" xmlns:cx5="http://schemas.microsoft.com/office/drawing/2016/5/11/chartex" xmlns:cx6="http://schemas.microsoft.com/office/drawing/2016/5/12/chartex" xmlns:cx7="http://schemas.microsoft.com/office/drawing/2016/5/13/chartex" xmlns:cx8="http://schemas.microsoft.com/office/drawing/2016/5/14/chartex" xmlns:mc="http://schemas.openxmlformats.org/markup-compatibility/2006" xmlns:o="urn:schemas-microsoft-com:office:office" xmlns:r="http://schemas.openxmlformats.org/officeDocument/2006/relationships" xmlns:m="http://schemas.openxmlformats.org/officeDocument/2006/math" xmlns:v="urn:schemas-microsoft-com:vml" xmlns:wp14="http://schemas.microsoft.com/office/word/2010/wordprocessingDrawing" xmlns:wp="http://schemas.openxmlformats.org/drawingml/2006/wordprocessingDrawing" xmlns:w10="urn:schemas-microsoft-com:office:word" xmlns:w="http://schemas.openxmlformats.org/wordprocessingml/2006/main" xmlns:w14="http://schemas.microsoft.com/office/word/2010/wordml" xmlns:w15="http://schemas.microsoft.com/office/word/2012/wordml" xmlns:w16se="http://schemas.microsoft.com/office/word/2015/wordml/symex" xmlns:wpg="http://schemas.microsoft.com/office/word/2010/wordprocessingGroup" xmlns:wpi="http://schemas.microsoft.com/office/word/2010/wordprocessingInk" xmlns:wne="http://schemas.microsoft.com/office/word/2006/wordml" xmlns:wps="http://schemas.microsoft.com/office/word/2010/wordprocessingShape" mc:Ignorable="w14 w15 w16se wp14">
-  <w:comment w:id="7" w:author="Sabine Martens" w:date="2017-02-27T15:06:00Z" w:initials="SM">
+<w:comments xmlns:wpc="http://schemas.microsoft.com/office/word/2010/wordprocessingCanvas" xmlns:cx="http://schemas.microsoft.com/office/drawing/2014/chartex" xmlns:cx1="http://schemas.microsoft.com/office/drawing/2015/9/8/chartex" xmlns:cx2="http://schemas.microsoft.com/office/drawing/2015/10/21/chartex" xmlns:cx3="http://schemas.microsoft.com/office/drawing/2016/5/9/chartex" xmlns:cx4="http://schemas.microsoft.com/office/drawing/2016/5/10/chartex" xmlns:cx5="http://schemas.microsoft.com/office/drawing/2016/5/11/chartex" xmlns:mc="http://schemas.openxmlformats.org/markup-compatibility/2006" xmlns:o="urn:schemas-microsoft-com:office:office" xmlns:r="http://schemas.openxmlformats.org/officeDocument/2006/relationships" xmlns:m="http://schemas.openxmlformats.org/officeDocument/2006/math" xmlns:v="urn:schemas-microsoft-com:vml" xmlns:wp14="http://schemas.microsoft.com/office/word/2010/wordprocessingDrawing" xmlns:wp="http://schemas.openxmlformats.org/drawingml/2006/wordprocessingDrawing" xmlns:w10="urn:schemas-microsoft-com:office:word" xmlns:w="http://schemas.openxmlformats.org/wordprocessingml/2006/main" xmlns:w14="http://schemas.microsoft.com/office/word/2010/wordml" xmlns:w15="http://schemas.microsoft.com/office/word/2012/wordml" xmlns:w16se="http://schemas.microsoft.com/office/word/2015/wordml/symex" xmlns:wpg="http://schemas.microsoft.com/office/word/2010/wordprocessingGroup" xmlns:wpi="http://schemas.microsoft.com/office/word/2010/wordprocessingInk" xmlns:wne="http://schemas.microsoft.com/office/word/2006/wordml" xmlns:wps="http://schemas.microsoft.com/office/word/2010/wordprocessingShape" mc:Ignorable="w14 w15 w16se wp14">
+  <w:comment w:id="8" w:author="Sabine Martens" w:date="2017-02-27T15:06:00Z" w:initials="SM">
     <w:p>
       <w:pPr>
         <w:pStyle w:val="Tekstopmerking"/>
@@ -6354,7 +6503,7 @@
       </w:r>
     </w:p>
   </w:comment>
-  <w:comment w:id="8" w:author="Sabine Martens" w:date="2017-02-27T15:11:00Z" w:initials="SM">
+  <w:comment w:id="9" w:author="Sabine Martens" w:date="2017-02-27T15:11:00Z" w:initials="SM">
     <w:p>
       <w:pPr>
         <w:pStyle w:val="Tekstopmerking"/>
@@ -6367,22 +6516,6 @@
       </w:r>
       <w:r>
         <w:t>Spelling van de gemarkeerde woorden is niet correct</w:t>
-      </w:r>
-    </w:p>
-  </w:comment>
-  <w:comment w:id="9" w:author="Sabine Martens" w:date="2017-02-27T15:09:00Z" w:initials="SM">
-    <w:p>
-      <w:pPr>
-        <w:pStyle w:val="Tekstopmerking"/>
-      </w:pPr>
-      <w:r>
-        <w:rPr>
-          <w:rStyle w:val="Verwijzingopmerking"/>
-        </w:rPr>
-        <w:annotationRef/>
-      </w:r>
-      <w:r>
-        <w:t>spelling</w:t>
       </w:r>
     </w:p>
   </w:comment>
@@ -6398,11 +6531,27 @@
         <w:annotationRef/>
       </w:r>
       <w:r>
-        <w:t>+e</w:t>
+        <w:t>spelling</w:t>
       </w:r>
     </w:p>
   </w:comment>
   <w:comment w:id="11" w:author="Sabine Martens" w:date="2017-02-27T15:09:00Z" w:initials="SM">
+    <w:p>
+      <w:pPr>
+        <w:pStyle w:val="Tekstopmerking"/>
+      </w:pPr>
+      <w:r>
+        <w:rPr>
+          <w:rStyle w:val="Verwijzingopmerking"/>
+        </w:rPr>
+        <w:annotationRef/>
+      </w:r>
+      <w:r>
+        <w:t>+e</w:t>
+      </w:r>
+    </w:p>
+  </w:comment>
+  <w:comment w:id="12" w:author="Sabine Martens" w:date="2017-02-27T15:09:00Z" w:initials="SM">
     <w:p>
       <w:pPr>
         <w:pStyle w:val="Tekstopmerking"/>
@@ -6422,7 +6571,7 @@
 </file>
 
 <file path=word/commentsExtended.xml><?xml version="1.0" encoding="utf-8"?>
-<w15:commentsEx xmlns:wpc="http://schemas.microsoft.com/office/word/2010/wordprocessingCanvas" xmlns:cx="http://schemas.microsoft.com/office/drawing/2014/chartex" xmlns:cx1="http://schemas.microsoft.com/office/drawing/2015/9/8/chartex" xmlns:cx2="http://schemas.microsoft.com/office/drawing/2015/10/21/chartex" xmlns:cx3="http://schemas.microsoft.com/office/drawing/2016/5/9/chartex" xmlns:cx4="http://schemas.microsoft.com/office/drawing/2016/5/10/chartex" xmlns:cx5="http://schemas.microsoft.com/office/drawing/2016/5/11/chartex" xmlns:cx6="http://schemas.microsoft.com/office/drawing/2016/5/12/chartex" xmlns:cx7="http://schemas.microsoft.com/office/drawing/2016/5/13/chartex" xmlns:cx8="http://schemas.microsoft.com/office/drawing/2016/5/14/chartex" xmlns:mc="http://schemas.openxmlformats.org/markup-compatibility/2006" xmlns:o="urn:schemas-microsoft-com:office:office" xmlns:r="http://schemas.openxmlformats.org/officeDocument/2006/relationships" xmlns:m="http://schemas.openxmlformats.org/officeDocument/2006/math" xmlns:v="urn:schemas-microsoft-com:vml" xmlns:wp14="http://schemas.microsoft.com/office/word/2010/wordprocessingDrawing" xmlns:wp="http://schemas.openxmlformats.org/drawingml/2006/wordprocessingDrawing" xmlns:w10="urn:schemas-microsoft-com:office:word" xmlns:w="http://schemas.openxmlformats.org/wordprocessingml/2006/main" xmlns:w14="http://schemas.microsoft.com/office/word/2010/wordml" xmlns:w15="http://schemas.microsoft.com/office/word/2012/wordml" xmlns:w16se="http://schemas.microsoft.com/office/word/2015/wordml/symex" xmlns:wpg="http://schemas.microsoft.com/office/word/2010/wordprocessingGroup" xmlns:wpi="http://schemas.microsoft.com/office/word/2010/wordprocessingInk" xmlns:wne="http://schemas.microsoft.com/office/word/2006/wordml" xmlns:wps="http://schemas.microsoft.com/office/word/2010/wordprocessingShape" mc:Ignorable="w14 w15 w16se wp14">
+<w15:commentsEx xmlns:wpc="http://schemas.microsoft.com/office/word/2010/wordprocessingCanvas" xmlns:cx="http://schemas.microsoft.com/office/drawing/2014/chartex" xmlns:cx1="http://schemas.microsoft.com/office/drawing/2015/9/8/chartex" xmlns:cx2="http://schemas.microsoft.com/office/drawing/2015/10/21/chartex" xmlns:cx3="http://schemas.microsoft.com/office/drawing/2016/5/9/chartex" xmlns:cx4="http://schemas.microsoft.com/office/drawing/2016/5/10/chartex" xmlns:cx5="http://schemas.microsoft.com/office/drawing/2016/5/11/chartex" xmlns:mc="http://schemas.openxmlformats.org/markup-compatibility/2006" xmlns:o="urn:schemas-microsoft-com:office:office" xmlns:r="http://schemas.openxmlformats.org/officeDocument/2006/relationships" xmlns:m="http://schemas.openxmlformats.org/officeDocument/2006/math" xmlns:v="urn:schemas-microsoft-com:vml" xmlns:wp14="http://schemas.microsoft.com/office/word/2010/wordprocessingDrawing" xmlns:wp="http://schemas.openxmlformats.org/drawingml/2006/wordprocessingDrawing" xmlns:w10="urn:schemas-microsoft-com:office:word" xmlns:w="http://schemas.openxmlformats.org/wordprocessingml/2006/main" xmlns:w14="http://schemas.microsoft.com/office/word/2010/wordml" xmlns:w15="http://schemas.microsoft.com/office/word/2012/wordml" xmlns:w16se="http://schemas.microsoft.com/office/word/2015/wordml/symex" xmlns:wpg="http://schemas.microsoft.com/office/word/2010/wordprocessingGroup" xmlns:wpi="http://schemas.microsoft.com/office/word/2010/wordprocessingInk" xmlns:wne="http://schemas.microsoft.com/office/word/2006/wordml" xmlns:wps="http://schemas.microsoft.com/office/word/2010/wordprocessingShape" mc:Ignorable="w14 w15 w16se wp14">
   <w15:commentEx w15:paraId="6B657120" w15:done="1"/>
   <w15:commentEx w15:paraId="2DB1CEF0" w15:done="0"/>
   <w15:commentEx w15:paraId="79A0E345" w15:done="0"/>
@@ -6432,7 +6581,7 @@
 </file>
 
 <file path=word/endnotes.xml><?xml version="1.0" encoding="utf-8"?>
-<w:endnotes xmlns:wpc="http://schemas.microsoft.com/office/word/2010/wordprocessingCanvas" xmlns:cx="http://schemas.microsoft.com/office/drawing/2014/chartex" xmlns:cx1="http://schemas.microsoft.com/office/drawing/2015/9/8/chartex" xmlns:cx2="http://schemas.microsoft.com/office/drawing/2015/10/21/chartex" xmlns:cx3="http://schemas.microsoft.com/office/drawing/2016/5/9/chartex" xmlns:cx4="http://schemas.microsoft.com/office/drawing/2016/5/10/chartex" xmlns:cx5="http://schemas.microsoft.com/office/drawing/2016/5/11/chartex" xmlns:cx6="http://schemas.microsoft.com/office/drawing/2016/5/12/chartex" xmlns:cx7="http://schemas.microsoft.com/office/drawing/2016/5/13/chartex" xmlns:cx8="http://schemas.microsoft.com/office/drawing/2016/5/14/chartex" xmlns:mc="http://schemas.openxmlformats.org/markup-compatibility/2006" xmlns:o="urn:schemas-microsoft-com:office:office" xmlns:r="http://schemas.openxmlformats.org/officeDocument/2006/relationships" xmlns:m="http://schemas.openxmlformats.org/officeDocument/2006/math" xmlns:v="urn:schemas-microsoft-com:vml" xmlns:wp14="http://schemas.microsoft.com/office/word/2010/wordprocessingDrawing" xmlns:wp="http://schemas.openxmlformats.org/drawingml/2006/wordprocessingDrawing" xmlns:w10="urn:schemas-microsoft-com:office:word" xmlns:w="http://schemas.openxmlformats.org/wordprocessingml/2006/main" xmlns:w14="http://schemas.microsoft.com/office/word/2010/wordml" xmlns:w15="http://schemas.microsoft.com/office/word/2012/wordml" xmlns:w16se="http://schemas.microsoft.com/office/word/2015/wordml/symex" xmlns:wpg="http://schemas.microsoft.com/office/word/2010/wordprocessingGroup" xmlns:wpi="http://schemas.microsoft.com/office/word/2010/wordprocessingInk" xmlns:wne="http://schemas.microsoft.com/office/word/2006/wordml" xmlns:wps="http://schemas.microsoft.com/office/word/2010/wordprocessingShape" mc:Ignorable="w14 w15 w16se wp14">
+<w:endnotes xmlns:wpc="http://schemas.microsoft.com/office/word/2010/wordprocessingCanvas" xmlns:cx="http://schemas.microsoft.com/office/drawing/2014/chartex" xmlns:cx1="http://schemas.microsoft.com/office/drawing/2015/9/8/chartex" xmlns:cx2="http://schemas.microsoft.com/office/drawing/2015/10/21/chartex" xmlns:cx3="http://schemas.microsoft.com/office/drawing/2016/5/9/chartex" xmlns:cx4="http://schemas.microsoft.com/office/drawing/2016/5/10/chartex" xmlns:cx5="http://schemas.microsoft.com/office/drawing/2016/5/11/chartex" xmlns:mc="http://schemas.openxmlformats.org/markup-compatibility/2006" xmlns:o="urn:schemas-microsoft-com:office:office" xmlns:r="http://schemas.openxmlformats.org/officeDocument/2006/relationships" xmlns:m="http://schemas.openxmlformats.org/officeDocument/2006/math" xmlns:v="urn:schemas-microsoft-com:vml" xmlns:wp14="http://schemas.microsoft.com/office/word/2010/wordprocessingDrawing" xmlns:wp="http://schemas.openxmlformats.org/drawingml/2006/wordprocessingDrawing" xmlns:w10="urn:schemas-microsoft-com:office:word" xmlns:w="http://schemas.openxmlformats.org/wordprocessingml/2006/main" xmlns:w14="http://schemas.microsoft.com/office/word/2010/wordml" xmlns:w15="http://schemas.microsoft.com/office/word/2012/wordml" xmlns:w16se="http://schemas.microsoft.com/office/word/2015/wordml/symex" xmlns:wpg="http://schemas.microsoft.com/office/word/2010/wordprocessingGroup" xmlns:wpi="http://schemas.microsoft.com/office/word/2010/wordprocessingInk" xmlns:wne="http://schemas.microsoft.com/office/word/2006/wordml" xmlns:wps="http://schemas.microsoft.com/office/word/2010/wordprocessingShape" mc:Ignorable="w14 w15 w16se wp14">
   <w:endnote w:type="separator" w:id="-1">
     <w:p>
       <w:pPr>
@@ -6457,7 +6606,7 @@
 </file>
 
 <file path=word/footer1.xml><?xml version="1.0" encoding="utf-8"?>
-<w:ftr xmlns:wpc="http://schemas.microsoft.com/office/word/2010/wordprocessingCanvas" xmlns:cx="http://schemas.microsoft.com/office/drawing/2014/chartex" xmlns:cx1="http://schemas.microsoft.com/office/drawing/2015/9/8/chartex" xmlns:cx2="http://schemas.microsoft.com/office/drawing/2015/10/21/chartex" xmlns:cx3="http://schemas.microsoft.com/office/drawing/2016/5/9/chartex" xmlns:cx4="http://schemas.microsoft.com/office/drawing/2016/5/10/chartex" xmlns:cx5="http://schemas.microsoft.com/office/drawing/2016/5/11/chartex" xmlns:cx6="http://schemas.microsoft.com/office/drawing/2016/5/12/chartex" xmlns:cx7="http://schemas.microsoft.com/office/drawing/2016/5/13/chartex" xmlns:cx8="http://schemas.microsoft.com/office/drawing/2016/5/14/chartex" xmlns:mc="http://schemas.openxmlformats.org/markup-compatibility/2006" xmlns:o="urn:schemas-microsoft-com:office:office" xmlns:r="http://schemas.openxmlformats.org/officeDocument/2006/relationships" xmlns:m="http://schemas.openxmlformats.org/officeDocument/2006/math" xmlns:v="urn:schemas-microsoft-com:vml" xmlns:wp14="http://schemas.microsoft.com/office/word/2010/wordprocessingDrawing" xmlns:wp="http://schemas.openxmlformats.org/drawingml/2006/wordprocessingDrawing" xmlns:w10="urn:schemas-microsoft-com:office:word" xmlns:w="http://schemas.openxmlformats.org/wordprocessingml/2006/main" xmlns:w14="http://schemas.microsoft.com/office/word/2010/wordml" xmlns:w15="http://schemas.microsoft.com/office/word/2012/wordml" xmlns:w16se="http://schemas.microsoft.com/office/word/2015/wordml/symex" xmlns:wpg="http://schemas.microsoft.com/office/word/2010/wordprocessingGroup" xmlns:wpi="http://schemas.microsoft.com/office/word/2010/wordprocessingInk" xmlns:wne="http://schemas.microsoft.com/office/word/2006/wordml" xmlns:wps="http://schemas.microsoft.com/office/word/2010/wordprocessingShape" mc:Ignorable="w14 w15 w16se wp14">
+<w:ftr xmlns:wpc="http://schemas.microsoft.com/office/word/2010/wordprocessingCanvas" xmlns:cx="http://schemas.microsoft.com/office/drawing/2014/chartex" xmlns:cx1="http://schemas.microsoft.com/office/drawing/2015/9/8/chartex" xmlns:cx2="http://schemas.microsoft.com/office/drawing/2015/10/21/chartex" xmlns:cx3="http://schemas.microsoft.com/office/drawing/2016/5/9/chartex" xmlns:cx4="http://schemas.microsoft.com/office/drawing/2016/5/10/chartex" xmlns:cx5="http://schemas.microsoft.com/office/drawing/2016/5/11/chartex" xmlns:mc="http://schemas.openxmlformats.org/markup-compatibility/2006" xmlns:o="urn:schemas-microsoft-com:office:office" xmlns:r="http://schemas.openxmlformats.org/officeDocument/2006/relationships" xmlns:m="http://schemas.openxmlformats.org/officeDocument/2006/math" xmlns:v="urn:schemas-microsoft-com:vml" xmlns:wp14="http://schemas.microsoft.com/office/word/2010/wordprocessingDrawing" xmlns:wp="http://schemas.openxmlformats.org/drawingml/2006/wordprocessingDrawing" xmlns:w10="urn:schemas-microsoft-com:office:word" xmlns:w="http://schemas.openxmlformats.org/wordprocessingml/2006/main" xmlns:w14="http://schemas.microsoft.com/office/word/2010/wordml" xmlns:w15="http://schemas.microsoft.com/office/word/2012/wordml" xmlns:w16se="http://schemas.microsoft.com/office/word/2015/wordml/symex" xmlns:wpg="http://schemas.microsoft.com/office/word/2010/wordprocessingGroup" xmlns:wpi="http://schemas.microsoft.com/office/word/2010/wordprocessingInk" xmlns:wne="http://schemas.microsoft.com/office/word/2006/wordml" xmlns:wps="http://schemas.microsoft.com/office/word/2010/wordprocessingShape" mc:Ignorable="w14 w15 w16se wp14">
   <w:p>
     <w:pPr>
       <w:pStyle w:val="Voettekst"/>
@@ -6476,7 +6625,7 @@
 </file>
 
 <file path=word/footer10.xml><?xml version="1.0" encoding="utf-8"?>
-<w:ftr xmlns:wpc="http://schemas.microsoft.com/office/word/2010/wordprocessingCanvas" xmlns:cx="http://schemas.microsoft.com/office/drawing/2014/chartex" xmlns:cx1="http://schemas.microsoft.com/office/drawing/2015/9/8/chartex" xmlns:cx2="http://schemas.microsoft.com/office/drawing/2015/10/21/chartex" xmlns:cx3="http://schemas.microsoft.com/office/drawing/2016/5/9/chartex" xmlns:cx4="http://schemas.microsoft.com/office/drawing/2016/5/10/chartex" xmlns:cx5="http://schemas.microsoft.com/office/drawing/2016/5/11/chartex" xmlns:cx6="http://schemas.microsoft.com/office/drawing/2016/5/12/chartex" xmlns:cx7="http://schemas.microsoft.com/office/drawing/2016/5/13/chartex" xmlns:cx8="http://schemas.microsoft.com/office/drawing/2016/5/14/chartex" xmlns:mc="http://schemas.openxmlformats.org/markup-compatibility/2006" xmlns:o="urn:schemas-microsoft-com:office:office" xmlns:r="http://schemas.openxmlformats.org/officeDocument/2006/relationships" xmlns:m="http://schemas.openxmlformats.org/officeDocument/2006/math" xmlns:v="urn:schemas-microsoft-com:vml" xmlns:wp14="http://schemas.microsoft.com/office/word/2010/wordprocessingDrawing" xmlns:wp="http://schemas.openxmlformats.org/drawingml/2006/wordprocessingDrawing" xmlns:w10="urn:schemas-microsoft-com:office:word" xmlns:w="http://schemas.openxmlformats.org/wordprocessingml/2006/main" xmlns:w14="http://schemas.microsoft.com/office/word/2010/wordml" xmlns:w15="http://schemas.microsoft.com/office/word/2012/wordml" xmlns:w16se="http://schemas.microsoft.com/office/word/2015/wordml/symex" xmlns:wpg="http://schemas.microsoft.com/office/word/2010/wordprocessingGroup" xmlns:wpi="http://schemas.microsoft.com/office/word/2010/wordprocessingInk" xmlns:wne="http://schemas.microsoft.com/office/word/2006/wordml" xmlns:wps="http://schemas.microsoft.com/office/word/2010/wordprocessingShape" mc:Ignorable="w14 w15 w16se wp14">
+<w:ftr xmlns:wpc="http://schemas.microsoft.com/office/word/2010/wordprocessingCanvas" xmlns:cx="http://schemas.microsoft.com/office/drawing/2014/chartex" xmlns:cx1="http://schemas.microsoft.com/office/drawing/2015/9/8/chartex" xmlns:cx2="http://schemas.microsoft.com/office/drawing/2015/10/21/chartex" xmlns:cx3="http://schemas.microsoft.com/office/drawing/2016/5/9/chartex" xmlns:cx4="http://schemas.microsoft.com/office/drawing/2016/5/10/chartex" xmlns:cx5="http://schemas.microsoft.com/office/drawing/2016/5/11/chartex" xmlns:mc="http://schemas.openxmlformats.org/markup-compatibility/2006" xmlns:o="urn:schemas-microsoft-com:office:office" xmlns:r="http://schemas.openxmlformats.org/officeDocument/2006/relationships" xmlns:m="http://schemas.openxmlformats.org/officeDocument/2006/math" xmlns:v="urn:schemas-microsoft-com:vml" xmlns:wp14="http://schemas.microsoft.com/office/word/2010/wordprocessingDrawing" xmlns:wp="http://schemas.openxmlformats.org/drawingml/2006/wordprocessingDrawing" xmlns:w10="urn:schemas-microsoft-com:office:word" xmlns:w="http://schemas.openxmlformats.org/wordprocessingml/2006/main" xmlns:w14="http://schemas.microsoft.com/office/word/2010/wordml" xmlns:w15="http://schemas.microsoft.com/office/word/2012/wordml" xmlns:w16se="http://schemas.microsoft.com/office/word/2015/wordml/symex" xmlns:wpg="http://schemas.microsoft.com/office/word/2010/wordprocessingGroup" xmlns:wpi="http://schemas.microsoft.com/office/word/2010/wordprocessingInk" xmlns:wne="http://schemas.microsoft.com/office/word/2006/wordml" xmlns:wps="http://schemas.microsoft.com/office/word/2010/wordprocessingShape" mc:Ignorable="w14 w15 w16se wp14">
   <w:p>
     <w:pPr>
       <w:pStyle w:val="Voettekst"/>
@@ -6582,7 +6731,7 @@
 </file>
 
 <file path=word/footer11.xml><?xml version="1.0" encoding="utf-8"?>
-<w:ftr xmlns:wpc="http://schemas.microsoft.com/office/word/2010/wordprocessingCanvas" xmlns:cx="http://schemas.microsoft.com/office/drawing/2014/chartex" xmlns:cx1="http://schemas.microsoft.com/office/drawing/2015/9/8/chartex" xmlns:cx2="http://schemas.microsoft.com/office/drawing/2015/10/21/chartex" xmlns:cx3="http://schemas.microsoft.com/office/drawing/2016/5/9/chartex" xmlns:cx4="http://schemas.microsoft.com/office/drawing/2016/5/10/chartex" xmlns:cx5="http://schemas.microsoft.com/office/drawing/2016/5/11/chartex" xmlns:cx6="http://schemas.microsoft.com/office/drawing/2016/5/12/chartex" xmlns:cx7="http://schemas.microsoft.com/office/drawing/2016/5/13/chartex" xmlns:cx8="http://schemas.microsoft.com/office/drawing/2016/5/14/chartex" xmlns:mc="http://schemas.openxmlformats.org/markup-compatibility/2006" xmlns:o="urn:schemas-microsoft-com:office:office" xmlns:r="http://schemas.openxmlformats.org/officeDocument/2006/relationships" xmlns:m="http://schemas.openxmlformats.org/officeDocument/2006/math" xmlns:v="urn:schemas-microsoft-com:vml" xmlns:wp14="http://schemas.microsoft.com/office/word/2010/wordprocessingDrawing" xmlns:wp="http://schemas.openxmlformats.org/drawingml/2006/wordprocessingDrawing" xmlns:w10="urn:schemas-microsoft-com:office:word" xmlns:w="http://schemas.openxmlformats.org/wordprocessingml/2006/main" xmlns:w14="http://schemas.microsoft.com/office/word/2010/wordml" xmlns:w15="http://schemas.microsoft.com/office/word/2012/wordml" xmlns:w16se="http://schemas.microsoft.com/office/word/2015/wordml/symex" xmlns:wpg="http://schemas.microsoft.com/office/word/2010/wordprocessingGroup" xmlns:wpi="http://schemas.microsoft.com/office/word/2010/wordprocessingInk" xmlns:wne="http://schemas.microsoft.com/office/word/2006/wordml" xmlns:wps="http://schemas.microsoft.com/office/word/2010/wordprocessingShape" mc:Ignorable="w14 w15 w16se wp14">
+<w:ftr xmlns:wpc="http://schemas.microsoft.com/office/word/2010/wordprocessingCanvas" xmlns:cx="http://schemas.microsoft.com/office/drawing/2014/chartex" xmlns:cx1="http://schemas.microsoft.com/office/drawing/2015/9/8/chartex" xmlns:cx2="http://schemas.microsoft.com/office/drawing/2015/10/21/chartex" xmlns:cx3="http://schemas.microsoft.com/office/drawing/2016/5/9/chartex" xmlns:cx4="http://schemas.microsoft.com/office/drawing/2016/5/10/chartex" xmlns:cx5="http://schemas.microsoft.com/office/drawing/2016/5/11/chartex" xmlns:mc="http://schemas.openxmlformats.org/markup-compatibility/2006" xmlns:o="urn:schemas-microsoft-com:office:office" xmlns:r="http://schemas.openxmlformats.org/officeDocument/2006/relationships" xmlns:m="http://schemas.openxmlformats.org/officeDocument/2006/math" xmlns:v="urn:schemas-microsoft-com:vml" xmlns:wp14="http://schemas.microsoft.com/office/word/2010/wordprocessingDrawing" xmlns:wp="http://schemas.openxmlformats.org/drawingml/2006/wordprocessingDrawing" xmlns:w10="urn:schemas-microsoft-com:office:word" xmlns:w="http://schemas.openxmlformats.org/wordprocessingml/2006/main" xmlns:w14="http://schemas.microsoft.com/office/word/2010/wordml" xmlns:w15="http://schemas.microsoft.com/office/word/2012/wordml" xmlns:w16se="http://schemas.microsoft.com/office/word/2015/wordml/symex" xmlns:wpg="http://schemas.microsoft.com/office/word/2010/wordprocessingGroup" xmlns:wpi="http://schemas.microsoft.com/office/word/2010/wordprocessingInk" xmlns:wne="http://schemas.microsoft.com/office/word/2006/wordml" xmlns:wps="http://schemas.microsoft.com/office/word/2010/wordprocessingShape" mc:Ignorable="w14 w15 w16se wp14">
   <w:p>
     <w:pPr>
       <w:pStyle w:val="Voettekst"/>
@@ -6688,7 +6837,7 @@
 </file>
 
 <file path=word/footer12.xml><?xml version="1.0" encoding="utf-8"?>
-<w:ftr xmlns:wpc="http://schemas.microsoft.com/office/word/2010/wordprocessingCanvas" xmlns:cx="http://schemas.microsoft.com/office/drawing/2014/chartex" xmlns:cx1="http://schemas.microsoft.com/office/drawing/2015/9/8/chartex" xmlns:cx2="http://schemas.microsoft.com/office/drawing/2015/10/21/chartex" xmlns:cx3="http://schemas.microsoft.com/office/drawing/2016/5/9/chartex" xmlns:cx4="http://schemas.microsoft.com/office/drawing/2016/5/10/chartex" xmlns:cx5="http://schemas.microsoft.com/office/drawing/2016/5/11/chartex" xmlns:cx6="http://schemas.microsoft.com/office/drawing/2016/5/12/chartex" xmlns:cx7="http://schemas.microsoft.com/office/drawing/2016/5/13/chartex" xmlns:cx8="http://schemas.microsoft.com/office/drawing/2016/5/14/chartex" xmlns:mc="http://schemas.openxmlformats.org/markup-compatibility/2006" xmlns:o="urn:schemas-microsoft-com:office:office" xmlns:r="http://schemas.openxmlformats.org/officeDocument/2006/relationships" xmlns:m="http://schemas.openxmlformats.org/officeDocument/2006/math" xmlns:v="urn:schemas-microsoft-com:vml" xmlns:wp14="http://schemas.microsoft.com/office/word/2010/wordprocessingDrawing" xmlns:wp="http://schemas.openxmlformats.org/drawingml/2006/wordprocessingDrawing" xmlns:w10="urn:schemas-microsoft-com:office:word" xmlns:w="http://schemas.openxmlformats.org/wordprocessingml/2006/main" xmlns:w14="http://schemas.microsoft.com/office/word/2010/wordml" xmlns:w15="http://schemas.microsoft.com/office/word/2012/wordml" xmlns:w16se="http://schemas.microsoft.com/office/word/2015/wordml/symex" xmlns:wpg="http://schemas.microsoft.com/office/word/2010/wordprocessingGroup" xmlns:wpi="http://schemas.microsoft.com/office/word/2010/wordprocessingInk" xmlns:wne="http://schemas.microsoft.com/office/word/2006/wordml" xmlns:wps="http://schemas.microsoft.com/office/word/2010/wordprocessingShape" mc:Ignorable="w14 w15 w16se wp14">
+<w:ftr xmlns:wpc="http://schemas.microsoft.com/office/word/2010/wordprocessingCanvas" xmlns:cx="http://schemas.microsoft.com/office/drawing/2014/chartex" xmlns:cx1="http://schemas.microsoft.com/office/drawing/2015/9/8/chartex" xmlns:cx2="http://schemas.microsoft.com/office/drawing/2015/10/21/chartex" xmlns:cx3="http://schemas.microsoft.com/office/drawing/2016/5/9/chartex" xmlns:cx4="http://schemas.microsoft.com/office/drawing/2016/5/10/chartex" xmlns:cx5="http://schemas.microsoft.com/office/drawing/2016/5/11/chartex" xmlns:mc="http://schemas.openxmlformats.org/markup-compatibility/2006" xmlns:o="urn:schemas-microsoft-com:office:office" xmlns:r="http://schemas.openxmlformats.org/officeDocument/2006/relationships" xmlns:m="http://schemas.openxmlformats.org/officeDocument/2006/math" xmlns:v="urn:schemas-microsoft-com:vml" xmlns:wp14="http://schemas.microsoft.com/office/word/2010/wordprocessingDrawing" xmlns:wp="http://schemas.openxmlformats.org/drawingml/2006/wordprocessingDrawing" xmlns:w10="urn:schemas-microsoft-com:office:word" xmlns:w="http://schemas.openxmlformats.org/wordprocessingml/2006/main" xmlns:w14="http://schemas.microsoft.com/office/word/2010/wordml" xmlns:w15="http://schemas.microsoft.com/office/word/2012/wordml" xmlns:w16se="http://schemas.microsoft.com/office/word/2015/wordml/symex" xmlns:wpg="http://schemas.microsoft.com/office/word/2010/wordprocessingGroup" xmlns:wpi="http://schemas.microsoft.com/office/word/2010/wordprocessingInk" xmlns:wne="http://schemas.microsoft.com/office/word/2006/wordml" xmlns:wps="http://schemas.microsoft.com/office/word/2010/wordprocessingShape" mc:Ignorable="w14 w15 w16se wp14">
   <w:p>
     <w:pPr>
       <w:pStyle w:val="Voettekst"/>
@@ -6787,7 +6936,7 @@
 </file>
 
 <file path=word/footer13.xml><?xml version="1.0" encoding="utf-8"?>
-<w:ftr xmlns:wpc="http://schemas.microsoft.com/office/word/2010/wordprocessingCanvas" xmlns:cx="http://schemas.microsoft.com/office/drawing/2014/chartex" xmlns:cx1="http://schemas.microsoft.com/office/drawing/2015/9/8/chartex" xmlns:cx2="http://schemas.microsoft.com/office/drawing/2015/10/21/chartex" xmlns:cx3="http://schemas.microsoft.com/office/drawing/2016/5/9/chartex" xmlns:cx4="http://schemas.microsoft.com/office/drawing/2016/5/10/chartex" xmlns:cx5="http://schemas.microsoft.com/office/drawing/2016/5/11/chartex" xmlns:cx6="http://schemas.microsoft.com/office/drawing/2016/5/12/chartex" xmlns:cx7="http://schemas.microsoft.com/office/drawing/2016/5/13/chartex" xmlns:cx8="http://schemas.microsoft.com/office/drawing/2016/5/14/chartex" xmlns:mc="http://schemas.openxmlformats.org/markup-compatibility/2006" xmlns:o="urn:schemas-microsoft-com:office:office" xmlns:r="http://schemas.openxmlformats.org/officeDocument/2006/relationships" xmlns:m="http://schemas.openxmlformats.org/officeDocument/2006/math" xmlns:v="urn:schemas-microsoft-com:vml" xmlns:wp14="http://schemas.microsoft.com/office/word/2010/wordprocessingDrawing" xmlns:wp="http://schemas.openxmlformats.org/drawingml/2006/wordprocessingDrawing" xmlns:w10="urn:schemas-microsoft-com:office:word" xmlns:w="http://schemas.openxmlformats.org/wordprocessingml/2006/main" xmlns:w14="http://schemas.microsoft.com/office/word/2010/wordml" xmlns:w15="http://schemas.microsoft.com/office/word/2012/wordml" xmlns:w16se="http://schemas.microsoft.com/office/word/2015/wordml/symex" xmlns:wpg="http://schemas.microsoft.com/office/word/2010/wordprocessingGroup" xmlns:wpi="http://schemas.microsoft.com/office/word/2010/wordprocessingInk" xmlns:wne="http://schemas.microsoft.com/office/word/2006/wordml" xmlns:wps="http://schemas.microsoft.com/office/word/2010/wordprocessingShape" mc:Ignorable="w14 w15 w16se wp14">
+<w:ftr xmlns:wpc="http://schemas.microsoft.com/office/word/2010/wordprocessingCanvas" xmlns:cx="http://schemas.microsoft.com/office/drawing/2014/chartex" xmlns:cx1="http://schemas.microsoft.com/office/drawing/2015/9/8/chartex" xmlns:cx2="http://schemas.microsoft.com/office/drawing/2015/10/21/chartex" xmlns:cx3="http://schemas.microsoft.com/office/drawing/2016/5/9/chartex" xmlns:cx4="http://schemas.microsoft.com/office/drawing/2016/5/10/chartex" xmlns:cx5="http://schemas.microsoft.com/office/drawing/2016/5/11/chartex" xmlns:mc="http://schemas.openxmlformats.org/markup-compatibility/2006" xmlns:o="urn:schemas-microsoft-com:office:office" xmlns:r="http://schemas.openxmlformats.org/officeDocument/2006/relationships" xmlns:m="http://schemas.openxmlformats.org/officeDocument/2006/math" xmlns:v="urn:schemas-microsoft-com:vml" xmlns:wp14="http://schemas.microsoft.com/office/word/2010/wordprocessingDrawing" xmlns:wp="http://schemas.openxmlformats.org/drawingml/2006/wordprocessingDrawing" xmlns:w10="urn:schemas-microsoft-com:office:word" xmlns:w="http://schemas.openxmlformats.org/wordprocessingml/2006/main" xmlns:w14="http://schemas.microsoft.com/office/word/2010/wordml" xmlns:w15="http://schemas.microsoft.com/office/word/2012/wordml" xmlns:w16se="http://schemas.microsoft.com/office/word/2015/wordml/symex" xmlns:wpg="http://schemas.microsoft.com/office/word/2010/wordprocessingGroup" xmlns:wpi="http://schemas.microsoft.com/office/word/2010/wordprocessingInk" xmlns:wne="http://schemas.microsoft.com/office/word/2006/wordml" xmlns:wps="http://schemas.microsoft.com/office/word/2010/wordprocessingShape" mc:Ignorable="w14 w15 w16se wp14">
   <w:p>
     <w:pPr>
       <w:pStyle w:val="Voettekst"/>
@@ -6869,7 +7018,7 @@
 </file>
 
 <file path=word/footer14.xml><?xml version="1.0" encoding="utf-8"?>
-<w:ftr xmlns:wpc="http://schemas.microsoft.com/office/word/2010/wordprocessingCanvas" xmlns:cx="http://schemas.microsoft.com/office/drawing/2014/chartex" xmlns:cx1="http://schemas.microsoft.com/office/drawing/2015/9/8/chartex" xmlns:cx2="http://schemas.microsoft.com/office/drawing/2015/10/21/chartex" xmlns:cx3="http://schemas.microsoft.com/office/drawing/2016/5/9/chartex" xmlns:cx4="http://schemas.microsoft.com/office/drawing/2016/5/10/chartex" xmlns:cx5="http://schemas.microsoft.com/office/drawing/2016/5/11/chartex" xmlns:cx6="http://schemas.microsoft.com/office/drawing/2016/5/12/chartex" xmlns:cx7="http://schemas.microsoft.com/office/drawing/2016/5/13/chartex" xmlns:cx8="http://schemas.microsoft.com/office/drawing/2016/5/14/chartex" xmlns:mc="http://schemas.openxmlformats.org/markup-compatibility/2006" xmlns:o="urn:schemas-microsoft-com:office:office" xmlns:r="http://schemas.openxmlformats.org/officeDocument/2006/relationships" xmlns:m="http://schemas.openxmlformats.org/officeDocument/2006/math" xmlns:v="urn:schemas-microsoft-com:vml" xmlns:wp14="http://schemas.microsoft.com/office/word/2010/wordprocessingDrawing" xmlns:wp="http://schemas.openxmlformats.org/drawingml/2006/wordprocessingDrawing" xmlns:w10="urn:schemas-microsoft-com:office:word" xmlns:w="http://schemas.openxmlformats.org/wordprocessingml/2006/main" xmlns:w14="http://schemas.microsoft.com/office/word/2010/wordml" xmlns:w15="http://schemas.microsoft.com/office/word/2012/wordml" xmlns:w16se="http://schemas.microsoft.com/office/word/2015/wordml/symex" xmlns:wpg="http://schemas.microsoft.com/office/word/2010/wordprocessingGroup" xmlns:wpi="http://schemas.microsoft.com/office/word/2010/wordprocessingInk" xmlns:wne="http://schemas.microsoft.com/office/word/2006/wordml" xmlns:wps="http://schemas.microsoft.com/office/word/2010/wordprocessingShape" mc:Ignorable="w14 w15 w16se wp14">
+<w:ftr xmlns:wpc="http://schemas.microsoft.com/office/word/2010/wordprocessingCanvas" xmlns:cx="http://schemas.microsoft.com/office/drawing/2014/chartex" xmlns:cx1="http://schemas.microsoft.com/office/drawing/2015/9/8/chartex" xmlns:cx2="http://schemas.microsoft.com/office/drawing/2015/10/21/chartex" xmlns:cx3="http://schemas.microsoft.com/office/drawing/2016/5/9/chartex" xmlns:cx4="http://schemas.microsoft.com/office/drawing/2016/5/10/chartex" xmlns:cx5="http://schemas.microsoft.com/office/drawing/2016/5/11/chartex" xmlns:mc="http://schemas.openxmlformats.org/markup-compatibility/2006" xmlns:o="urn:schemas-microsoft-com:office:office" xmlns:r="http://schemas.openxmlformats.org/officeDocument/2006/relationships" xmlns:m="http://schemas.openxmlformats.org/officeDocument/2006/math" xmlns:v="urn:schemas-microsoft-com:vml" xmlns:wp14="http://schemas.microsoft.com/office/word/2010/wordprocessingDrawing" xmlns:wp="http://schemas.openxmlformats.org/drawingml/2006/wordprocessingDrawing" xmlns:w10="urn:schemas-microsoft-com:office:word" xmlns:w="http://schemas.openxmlformats.org/wordprocessingml/2006/main" xmlns:w14="http://schemas.microsoft.com/office/word/2010/wordml" xmlns:w15="http://schemas.microsoft.com/office/word/2012/wordml" xmlns:w16se="http://schemas.microsoft.com/office/word/2015/wordml/symex" xmlns:wpg="http://schemas.microsoft.com/office/word/2010/wordprocessingGroup" xmlns:wpi="http://schemas.microsoft.com/office/word/2010/wordprocessingInk" xmlns:wne="http://schemas.microsoft.com/office/word/2006/wordml" xmlns:wps="http://schemas.microsoft.com/office/word/2010/wordprocessingShape" mc:Ignorable="w14 w15 w16se wp14">
   <w:p>
     <w:pPr>
       <w:pStyle w:val="Voettekst"/>
@@ -6951,7 +7100,7 @@
 </file>
 
 <file path=word/footer15.xml><?xml version="1.0" encoding="utf-8"?>
-<w:ftr xmlns:wpc="http://schemas.microsoft.com/office/word/2010/wordprocessingCanvas" xmlns:cx="http://schemas.microsoft.com/office/drawing/2014/chartex" xmlns:cx1="http://schemas.microsoft.com/office/drawing/2015/9/8/chartex" xmlns:cx2="http://schemas.microsoft.com/office/drawing/2015/10/21/chartex" xmlns:cx3="http://schemas.microsoft.com/office/drawing/2016/5/9/chartex" xmlns:cx4="http://schemas.microsoft.com/office/drawing/2016/5/10/chartex" xmlns:cx5="http://schemas.microsoft.com/office/drawing/2016/5/11/chartex" xmlns:cx6="http://schemas.microsoft.com/office/drawing/2016/5/12/chartex" xmlns:cx7="http://schemas.microsoft.com/office/drawing/2016/5/13/chartex" xmlns:cx8="http://schemas.microsoft.com/office/drawing/2016/5/14/chartex" xmlns:mc="http://schemas.openxmlformats.org/markup-compatibility/2006" xmlns:o="urn:schemas-microsoft-com:office:office" xmlns:r="http://schemas.openxmlformats.org/officeDocument/2006/relationships" xmlns:m="http://schemas.openxmlformats.org/officeDocument/2006/math" xmlns:v="urn:schemas-microsoft-com:vml" xmlns:wp14="http://schemas.microsoft.com/office/word/2010/wordprocessingDrawing" xmlns:wp="http://schemas.openxmlformats.org/drawingml/2006/wordprocessingDrawing" xmlns:w10="urn:schemas-microsoft-com:office:word" xmlns:w="http://schemas.openxmlformats.org/wordprocessingml/2006/main" xmlns:w14="http://schemas.microsoft.com/office/word/2010/wordml" xmlns:w15="http://schemas.microsoft.com/office/word/2012/wordml" xmlns:w16se="http://schemas.microsoft.com/office/word/2015/wordml/symex" xmlns:wpg="http://schemas.microsoft.com/office/word/2010/wordprocessingGroup" xmlns:wpi="http://schemas.microsoft.com/office/word/2010/wordprocessingInk" xmlns:wne="http://schemas.microsoft.com/office/word/2006/wordml" xmlns:wps="http://schemas.microsoft.com/office/word/2010/wordprocessingShape" mc:Ignorable="w14 w15 w16se wp14">
+<w:ftr xmlns:wpc="http://schemas.microsoft.com/office/word/2010/wordprocessingCanvas" xmlns:cx="http://schemas.microsoft.com/office/drawing/2014/chartex" xmlns:cx1="http://schemas.microsoft.com/office/drawing/2015/9/8/chartex" xmlns:cx2="http://schemas.microsoft.com/office/drawing/2015/10/21/chartex" xmlns:cx3="http://schemas.microsoft.com/office/drawing/2016/5/9/chartex" xmlns:cx4="http://schemas.microsoft.com/office/drawing/2016/5/10/chartex" xmlns:cx5="http://schemas.microsoft.com/office/drawing/2016/5/11/chartex" xmlns:mc="http://schemas.openxmlformats.org/markup-compatibility/2006" xmlns:o="urn:schemas-microsoft-com:office:office" xmlns:r="http://schemas.openxmlformats.org/officeDocument/2006/relationships" xmlns:m="http://schemas.openxmlformats.org/officeDocument/2006/math" xmlns:v="urn:schemas-microsoft-com:vml" xmlns:wp14="http://schemas.microsoft.com/office/word/2010/wordprocessingDrawing" xmlns:wp="http://schemas.openxmlformats.org/drawingml/2006/wordprocessingDrawing" xmlns:w10="urn:schemas-microsoft-com:office:word" xmlns:w="http://schemas.openxmlformats.org/wordprocessingml/2006/main" xmlns:w14="http://schemas.microsoft.com/office/word/2010/wordml" xmlns:w15="http://schemas.microsoft.com/office/word/2012/wordml" xmlns:w16se="http://schemas.microsoft.com/office/word/2015/wordml/symex" xmlns:wpg="http://schemas.microsoft.com/office/word/2010/wordprocessingGroup" xmlns:wpi="http://schemas.microsoft.com/office/word/2010/wordprocessingInk" xmlns:wne="http://schemas.microsoft.com/office/word/2006/wordml" xmlns:wps="http://schemas.microsoft.com/office/word/2010/wordprocessingShape" mc:Ignorable="w14 w15 w16se wp14">
   <w:p>
     <w:pPr>
       <w:pStyle w:val="Voettekst"/>
@@ -7033,7 +7182,7 @@
 </file>
 
 <file path=word/footer16.xml><?xml version="1.0" encoding="utf-8"?>
-<w:ftr xmlns:wpc="http://schemas.microsoft.com/office/word/2010/wordprocessingCanvas" xmlns:cx="http://schemas.microsoft.com/office/drawing/2014/chartex" xmlns:cx1="http://schemas.microsoft.com/office/drawing/2015/9/8/chartex" xmlns:cx2="http://schemas.microsoft.com/office/drawing/2015/10/21/chartex" xmlns:cx3="http://schemas.microsoft.com/office/drawing/2016/5/9/chartex" xmlns:cx4="http://schemas.microsoft.com/office/drawing/2016/5/10/chartex" xmlns:cx5="http://schemas.microsoft.com/office/drawing/2016/5/11/chartex" xmlns:cx6="http://schemas.microsoft.com/office/drawing/2016/5/12/chartex" xmlns:cx7="http://schemas.microsoft.com/office/drawing/2016/5/13/chartex" xmlns:cx8="http://schemas.microsoft.com/office/drawing/2016/5/14/chartex" xmlns:mc="http://schemas.openxmlformats.org/markup-compatibility/2006" xmlns:o="urn:schemas-microsoft-com:office:office" xmlns:r="http://schemas.openxmlformats.org/officeDocument/2006/relationships" xmlns:m="http://schemas.openxmlformats.org/officeDocument/2006/math" xmlns:v="urn:schemas-microsoft-com:vml" xmlns:wp14="http://schemas.microsoft.com/office/word/2010/wordprocessingDrawing" xmlns:wp="http://schemas.openxmlformats.org/drawingml/2006/wordprocessingDrawing" xmlns:w10="urn:schemas-microsoft-com:office:word" xmlns:w="http://schemas.openxmlformats.org/wordprocessingml/2006/main" xmlns:w14="http://schemas.microsoft.com/office/word/2010/wordml" xmlns:w15="http://schemas.microsoft.com/office/word/2012/wordml" xmlns:w16se="http://schemas.microsoft.com/office/word/2015/wordml/symex" xmlns:wpg="http://schemas.microsoft.com/office/word/2010/wordprocessingGroup" xmlns:wpi="http://schemas.microsoft.com/office/word/2010/wordprocessingInk" xmlns:wne="http://schemas.microsoft.com/office/word/2006/wordml" xmlns:wps="http://schemas.microsoft.com/office/word/2010/wordprocessingShape" mc:Ignorable="w14 w15 w16se wp14">
+<w:ftr xmlns:wpc="http://schemas.microsoft.com/office/word/2010/wordprocessingCanvas" xmlns:cx="http://schemas.microsoft.com/office/drawing/2014/chartex" xmlns:cx1="http://schemas.microsoft.com/office/drawing/2015/9/8/chartex" xmlns:cx2="http://schemas.microsoft.com/office/drawing/2015/10/21/chartex" xmlns:cx3="http://schemas.microsoft.com/office/drawing/2016/5/9/chartex" xmlns:cx4="http://schemas.microsoft.com/office/drawing/2016/5/10/chartex" xmlns:cx5="http://schemas.microsoft.com/office/drawing/2016/5/11/chartex" xmlns:mc="http://schemas.openxmlformats.org/markup-compatibility/2006" xmlns:o="urn:schemas-microsoft-com:office:office" xmlns:r="http://schemas.openxmlformats.org/officeDocument/2006/relationships" xmlns:m="http://schemas.openxmlformats.org/officeDocument/2006/math" xmlns:v="urn:schemas-microsoft-com:vml" xmlns:wp14="http://schemas.microsoft.com/office/word/2010/wordprocessingDrawing" xmlns:wp="http://schemas.openxmlformats.org/drawingml/2006/wordprocessingDrawing" xmlns:w10="urn:schemas-microsoft-com:office:word" xmlns:w="http://schemas.openxmlformats.org/wordprocessingml/2006/main" xmlns:w14="http://schemas.microsoft.com/office/word/2010/wordml" xmlns:w15="http://schemas.microsoft.com/office/word/2012/wordml" xmlns:w16se="http://schemas.microsoft.com/office/word/2015/wordml/symex" xmlns:wpg="http://schemas.microsoft.com/office/word/2010/wordprocessingGroup" xmlns:wpi="http://schemas.microsoft.com/office/word/2010/wordprocessingInk" xmlns:wne="http://schemas.microsoft.com/office/word/2006/wordml" xmlns:wps="http://schemas.microsoft.com/office/word/2010/wordprocessingShape" mc:Ignorable="w14 w15 w16se wp14">
   <w:p>
     <w:pPr>
       <w:pStyle w:val="Voettekst"/>
@@ -7115,7 +7264,7 @@
 </file>
 
 <file path=word/footer2.xml><?xml version="1.0" encoding="utf-8"?>
-<w:ftr xmlns:wpc="http://schemas.microsoft.com/office/word/2010/wordprocessingCanvas" xmlns:cx="http://schemas.microsoft.com/office/drawing/2014/chartex" xmlns:cx1="http://schemas.microsoft.com/office/drawing/2015/9/8/chartex" xmlns:cx2="http://schemas.microsoft.com/office/drawing/2015/10/21/chartex" xmlns:cx3="http://schemas.microsoft.com/office/drawing/2016/5/9/chartex" xmlns:cx4="http://schemas.microsoft.com/office/drawing/2016/5/10/chartex" xmlns:cx5="http://schemas.microsoft.com/office/drawing/2016/5/11/chartex" xmlns:cx6="http://schemas.microsoft.com/office/drawing/2016/5/12/chartex" xmlns:cx7="http://schemas.microsoft.com/office/drawing/2016/5/13/chartex" xmlns:cx8="http://schemas.microsoft.com/office/drawing/2016/5/14/chartex" xmlns:mc="http://schemas.openxmlformats.org/markup-compatibility/2006" xmlns:o="urn:schemas-microsoft-com:office:office" xmlns:r="http://schemas.openxmlformats.org/officeDocument/2006/relationships" xmlns:m="http://schemas.openxmlformats.org/officeDocument/2006/math" xmlns:v="urn:schemas-microsoft-com:vml" xmlns:wp14="http://schemas.microsoft.com/office/word/2010/wordprocessingDrawing" xmlns:wp="http://schemas.openxmlformats.org/drawingml/2006/wordprocessingDrawing" xmlns:w10="urn:schemas-microsoft-com:office:word" xmlns:w="http://schemas.openxmlformats.org/wordprocessingml/2006/main" xmlns:w14="http://schemas.microsoft.com/office/word/2010/wordml" xmlns:w15="http://schemas.microsoft.com/office/word/2012/wordml" xmlns:w16se="http://schemas.microsoft.com/office/word/2015/wordml/symex" xmlns:wpg="http://schemas.microsoft.com/office/word/2010/wordprocessingGroup" xmlns:wpi="http://schemas.microsoft.com/office/word/2010/wordprocessingInk" xmlns:wne="http://schemas.microsoft.com/office/word/2006/wordml" xmlns:wps="http://schemas.microsoft.com/office/word/2010/wordprocessingShape" mc:Ignorable="w14 w15 w16se wp14">
+<w:ftr xmlns:wpc="http://schemas.microsoft.com/office/word/2010/wordprocessingCanvas" xmlns:cx="http://schemas.microsoft.com/office/drawing/2014/chartex" xmlns:cx1="http://schemas.microsoft.com/office/drawing/2015/9/8/chartex" xmlns:cx2="http://schemas.microsoft.com/office/drawing/2015/10/21/chartex" xmlns:cx3="http://schemas.microsoft.com/office/drawing/2016/5/9/chartex" xmlns:cx4="http://schemas.microsoft.com/office/drawing/2016/5/10/chartex" xmlns:cx5="http://schemas.microsoft.com/office/drawing/2016/5/11/chartex" xmlns:mc="http://schemas.openxmlformats.org/markup-compatibility/2006" xmlns:o="urn:schemas-microsoft-com:office:office" xmlns:r="http://schemas.openxmlformats.org/officeDocument/2006/relationships" xmlns:m="http://schemas.openxmlformats.org/officeDocument/2006/math" xmlns:v="urn:schemas-microsoft-com:vml" xmlns:wp14="http://schemas.microsoft.com/office/word/2010/wordprocessingDrawing" xmlns:wp="http://schemas.openxmlformats.org/drawingml/2006/wordprocessingDrawing" xmlns:w10="urn:schemas-microsoft-com:office:word" xmlns:w="http://schemas.openxmlformats.org/wordprocessingml/2006/main" xmlns:w14="http://schemas.microsoft.com/office/word/2010/wordml" xmlns:w15="http://schemas.microsoft.com/office/word/2012/wordml" xmlns:w16se="http://schemas.microsoft.com/office/word/2015/wordml/symex" xmlns:wpg="http://schemas.microsoft.com/office/word/2010/wordprocessingGroup" xmlns:wpi="http://schemas.microsoft.com/office/word/2010/wordprocessingInk" xmlns:wne="http://schemas.microsoft.com/office/word/2006/wordml" xmlns:wps="http://schemas.microsoft.com/office/word/2010/wordprocessingShape" mc:Ignorable="w14 w15 w16se wp14">
   <w:p>
     <w:pPr>
       <w:pStyle w:val="Voettekst"/>
@@ -7207,7 +7356,7 @@
 </file>
 
 <file path=word/footer3.xml><?xml version="1.0" encoding="utf-8"?>
-<w:ftr xmlns:wpc="http://schemas.microsoft.com/office/word/2010/wordprocessingCanvas" xmlns:cx="http://schemas.microsoft.com/office/drawing/2014/chartex" xmlns:cx1="http://schemas.microsoft.com/office/drawing/2015/9/8/chartex" xmlns:cx2="http://schemas.microsoft.com/office/drawing/2015/10/21/chartex" xmlns:cx3="http://schemas.microsoft.com/office/drawing/2016/5/9/chartex" xmlns:cx4="http://schemas.microsoft.com/office/drawing/2016/5/10/chartex" xmlns:cx5="http://schemas.microsoft.com/office/drawing/2016/5/11/chartex" xmlns:cx6="http://schemas.microsoft.com/office/drawing/2016/5/12/chartex" xmlns:cx7="http://schemas.microsoft.com/office/drawing/2016/5/13/chartex" xmlns:cx8="http://schemas.microsoft.com/office/drawing/2016/5/14/chartex" xmlns:mc="http://schemas.openxmlformats.org/markup-compatibility/2006" xmlns:o="urn:schemas-microsoft-com:office:office" xmlns:r="http://schemas.openxmlformats.org/officeDocument/2006/relationships" xmlns:m="http://schemas.openxmlformats.org/officeDocument/2006/math" xmlns:v="urn:schemas-microsoft-com:vml" xmlns:wp14="http://schemas.microsoft.com/office/word/2010/wordprocessingDrawing" xmlns:wp="http://schemas.openxmlformats.org/drawingml/2006/wordprocessingDrawing" xmlns:w10="urn:schemas-microsoft-com:office:word" xmlns:w="http://schemas.openxmlformats.org/wordprocessingml/2006/main" xmlns:w14="http://schemas.microsoft.com/office/word/2010/wordml" xmlns:w15="http://schemas.microsoft.com/office/word/2012/wordml" xmlns:w16se="http://schemas.microsoft.com/office/word/2015/wordml/symex" xmlns:wpg="http://schemas.microsoft.com/office/word/2010/wordprocessingGroup" xmlns:wpi="http://schemas.microsoft.com/office/word/2010/wordprocessingInk" xmlns:wne="http://schemas.microsoft.com/office/word/2006/wordml" xmlns:wps="http://schemas.microsoft.com/office/word/2010/wordprocessingShape" mc:Ignorable="w14 w15 w16se wp14">
+<w:ftr xmlns:wpc="http://schemas.microsoft.com/office/word/2010/wordprocessingCanvas" xmlns:cx="http://schemas.microsoft.com/office/drawing/2014/chartex" xmlns:cx1="http://schemas.microsoft.com/office/drawing/2015/9/8/chartex" xmlns:cx2="http://schemas.microsoft.com/office/drawing/2015/10/21/chartex" xmlns:cx3="http://schemas.microsoft.com/office/drawing/2016/5/9/chartex" xmlns:cx4="http://schemas.microsoft.com/office/drawing/2016/5/10/chartex" xmlns:cx5="http://schemas.microsoft.com/office/drawing/2016/5/11/chartex" xmlns:mc="http://schemas.openxmlformats.org/markup-compatibility/2006" xmlns:o="urn:schemas-microsoft-com:office:office" xmlns:r="http://schemas.openxmlformats.org/officeDocument/2006/relationships" xmlns:m="http://schemas.openxmlformats.org/officeDocument/2006/math" xmlns:v="urn:schemas-microsoft-com:vml" xmlns:wp14="http://schemas.microsoft.com/office/word/2010/wordprocessingDrawing" xmlns:wp="http://schemas.openxmlformats.org/drawingml/2006/wordprocessingDrawing" xmlns:w10="urn:schemas-microsoft-com:office:word" xmlns:w="http://schemas.openxmlformats.org/wordprocessingml/2006/main" xmlns:w14="http://schemas.microsoft.com/office/word/2010/wordml" xmlns:w15="http://schemas.microsoft.com/office/word/2012/wordml" xmlns:w16se="http://schemas.microsoft.com/office/word/2015/wordml/symex" xmlns:wpg="http://schemas.microsoft.com/office/word/2010/wordprocessingGroup" xmlns:wpi="http://schemas.microsoft.com/office/word/2010/wordprocessingInk" xmlns:wne="http://schemas.microsoft.com/office/word/2006/wordml" xmlns:wps="http://schemas.microsoft.com/office/word/2010/wordprocessingShape" mc:Ignorable="w14 w15 w16se wp14">
   <w:p>
     <w:pPr>
       <w:pStyle w:val="Voettekst"/>
@@ -7299,7 +7448,7 @@
 </file>
 
 <file path=word/footer4.xml><?xml version="1.0" encoding="utf-8"?>
-<w:ftr xmlns:wpc="http://schemas.microsoft.com/office/word/2010/wordprocessingCanvas" xmlns:cx="http://schemas.microsoft.com/office/drawing/2014/chartex" xmlns:cx1="http://schemas.microsoft.com/office/drawing/2015/9/8/chartex" xmlns:cx2="http://schemas.microsoft.com/office/drawing/2015/10/21/chartex" xmlns:cx3="http://schemas.microsoft.com/office/drawing/2016/5/9/chartex" xmlns:cx4="http://schemas.microsoft.com/office/drawing/2016/5/10/chartex" xmlns:cx5="http://schemas.microsoft.com/office/drawing/2016/5/11/chartex" xmlns:cx6="http://schemas.microsoft.com/office/drawing/2016/5/12/chartex" xmlns:cx7="http://schemas.microsoft.com/office/drawing/2016/5/13/chartex" xmlns:cx8="http://schemas.microsoft.com/office/drawing/2016/5/14/chartex" xmlns:mc="http://schemas.openxmlformats.org/markup-compatibility/2006" xmlns:o="urn:schemas-microsoft-com:office:office" xmlns:r="http://schemas.openxmlformats.org/officeDocument/2006/relationships" xmlns:m="http://schemas.openxmlformats.org/officeDocument/2006/math" xmlns:v="urn:schemas-microsoft-com:vml" xmlns:wp14="http://schemas.microsoft.com/office/word/2010/wordprocessingDrawing" xmlns:wp="http://schemas.openxmlformats.org/drawingml/2006/wordprocessingDrawing" xmlns:w10="urn:schemas-microsoft-com:office:word" xmlns:w="http://schemas.openxmlformats.org/wordprocessingml/2006/main" xmlns:w14="http://schemas.microsoft.com/office/word/2010/wordml" xmlns:w15="http://schemas.microsoft.com/office/word/2012/wordml" xmlns:w16se="http://schemas.microsoft.com/office/word/2015/wordml/symex" xmlns:wpg="http://schemas.microsoft.com/office/word/2010/wordprocessingGroup" xmlns:wpi="http://schemas.microsoft.com/office/word/2010/wordprocessingInk" xmlns:wne="http://schemas.microsoft.com/office/word/2006/wordml" xmlns:wps="http://schemas.microsoft.com/office/word/2010/wordprocessingShape" mc:Ignorable="w14 w15 w16se wp14">
+<w:ftr xmlns:wpc="http://schemas.microsoft.com/office/word/2010/wordprocessingCanvas" xmlns:cx="http://schemas.microsoft.com/office/drawing/2014/chartex" xmlns:cx1="http://schemas.microsoft.com/office/drawing/2015/9/8/chartex" xmlns:cx2="http://schemas.microsoft.com/office/drawing/2015/10/21/chartex" xmlns:cx3="http://schemas.microsoft.com/office/drawing/2016/5/9/chartex" xmlns:cx4="http://schemas.microsoft.com/office/drawing/2016/5/10/chartex" xmlns:cx5="http://schemas.microsoft.com/office/drawing/2016/5/11/chartex" xmlns:mc="http://schemas.openxmlformats.org/markup-compatibility/2006" xmlns:o="urn:schemas-microsoft-com:office:office" xmlns:r="http://schemas.openxmlformats.org/officeDocument/2006/relationships" xmlns:m="http://schemas.openxmlformats.org/officeDocument/2006/math" xmlns:v="urn:schemas-microsoft-com:vml" xmlns:wp14="http://schemas.microsoft.com/office/word/2010/wordprocessingDrawing" xmlns:wp="http://schemas.openxmlformats.org/drawingml/2006/wordprocessingDrawing" xmlns:w10="urn:schemas-microsoft-com:office:word" xmlns:w="http://schemas.openxmlformats.org/wordprocessingml/2006/main" xmlns:w14="http://schemas.microsoft.com/office/word/2010/wordml" xmlns:w15="http://schemas.microsoft.com/office/word/2012/wordml" xmlns:w16se="http://schemas.microsoft.com/office/word/2015/wordml/symex" xmlns:wpg="http://schemas.microsoft.com/office/word/2010/wordprocessingGroup" xmlns:wpi="http://schemas.microsoft.com/office/word/2010/wordprocessingInk" xmlns:wne="http://schemas.microsoft.com/office/word/2006/wordml" xmlns:wps="http://schemas.microsoft.com/office/word/2010/wordprocessingShape" mc:Ignorable="w14 w15 w16se wp14">
   <w:p>
     <w:pPr>
       <w:pStyle w:val="Voettekst"/>
@@ -7391,7 +7540,7 @@
 </file>
 
 <file path=word/footer5.xml><?xml version="1.0" encoding="utf-8"?>
-<w:ftr xmlns:wpc="http://schemas.microsoft.com/office/word/2010/wordprocessingCanvas" xmlns:cx="http://schemas.microsoft.com/office/drawing/2014/chartex" xmlns:cx1="http://schemas.microsoft.com/office/drawing/2015/9/8/chartex" xmlns:cx2="http://schemas.microsoft.com/office/drawing/2015/10/21/chartex" xmlns:cx3="http://schemas.microsoft.com/office/drawing/2016/5/9/chartex" xmlns:cx4="http://schemas.microsoft.com/office/drawing/2016/5/10/chartex" xmlns:cx5="http://schemas.microsoft.com/office/drawing/2016/5/11/chartex" xmlns:cx6="http://schemas.microsoft.com/office/drawing/2016/5/12/chartex" xmlns:cx7="http://schemas.microsoft.com/office/drawing/2016/5/13/chartex" xmlns:cx8="http://schemas.microsoft.com/office/drawing/2016/5/14/chartex" xmlns:mc="http://schemas.openxmlformats.org/markup-compatibility/2006" xmlns:o="urn:schemas-microsoft-com:office:office" xmlns:r="http://schemas.openxmlformats.org/officeDocument/2006/relationships" xmlns:m="http://schemas.openxmlformats.org/officeDocument/2006/math" xmlns:v="urn:schemas-microsoft-com:vml" xmlns:wp14="http://schemas.microsoft.com/office/word/2010/wordprocessingDrawing" xmlns:wp="http://schemas.openxmlformats.org/drawingml/2006/wordprocessingDrawing" xmlns:w10="urn:schemas-microsoft-com:office:word" xmlns:w="http://schemas.openxmlformats.org/wordprocessingml/2006/main" xmlns:w14="http://schemas.microsoft.com/office/word/2010/wordml" xmlns:w15="http://schemas.microsoft.com/office/word/2012/wordml" xmlns:w16se="http://schemas.microsoft.com/office/word/2015/wordml/symex" xmlns:wpg="http://schemas.microsoft.com/office/word/2010/wordprocessingGroup" xmlns:wpi="http://schemas.microsoft.com/office/word/2010/wordprocessingInk" xmlns:wne="http://schemas.microsoft.com/office/word/2006/wordml" xmlns:wps="http://schemas.microsoft.com/office/word/2010/wordprocessingShape" mc:Ignorable="w14 w15 w16se wp14">
+<w:ftr xmlns:wpc="http://schemas.microsoft.com/office/word/2010/wordprocessingCanvas" xmlns:cx="http://schemas.microsoft.com/office/drawing/2014/chartex" xmlns:cx1="http://schemas.microsoft.com/office/drawing/2015/9/8/chartex" xmlns:cx2="http://schemas.microsoft.com/office/drawing/2015/10/21/chartex" xmlns:cx3="http://schemas.microsoft.com/office/drawing/2016/5/9/chartex" xmlns:cx4="http://schemas.microsoft.com/office/drawing/2016/5/10/chartex" xmlns:cx5="http://schemas.microsoft.com/office/drawing/2016/5/11/chartex" xmlns:mc="http://schemas.openxmlformats.org/markup-compatibility/2006" xmlns:o="urn:schemas-microsoft-com:office:office" xmlns:r="http://schemas.openxmlformats.org/officeDocument/2006/relationships" xmlns:m="http://schemas.openxmlformats.org/officeDocument/2006/math" xmlns:v="urn:schemas-microsoft-com:vml" xmlns:wp14="http://schemas.microsoft.com/office/word/2010/wordprocessingDrawing" xmlns:wp="http://schemas.openxmlformats.org/drawingml/2006/wordprocessingDrawing" xmlns:w10="urn:schemas-microsoft-com:office:word" xmlns:w="http://schemas.openxmlformats.org/wordprocessingml/2006/main" xmlns:w14="http://schemas.microsoft.com/office/word/2010/wordml" xmlns:w15="http://schemas.microsoft.com/office/word/2012/wordml" xmlns:w16se="http://schemas.microsoft.com/office/word/2015/wordml/symex" xmlns:wpg="http://schemas.microsoft.com/office/word/2010/wordprocessingGroup" xmlns:wpi="http://schemas.microsoft.com/office/word/2010/wordprocessingInk" xmlns:wne="http://schemas.microsoft.com/office/word/2006/wordml" xmlns:wps="http://schemas.microsoft.com/office/word/2010/wordprocessingShape" mc:Ignorable="w14 w15 w16se wp14">
   <w:p>
     <w:pPr>
       <w:pStyle w:val="Voettekst"/>
@@ -7483,7 +7632,7 @@
 </file>
 
 <file path=word/footer6.xml><?xml version="1.0" encoding="utf-8"?>
-<w:ftr xmlns:wpc="http://schemas.microsoft.com/office/word/2010/wordprocessingCanvas" xmlns:cx="http://schemas.microsoft.com/office/drawing/2014/chartex" xmlns:cx1="http://schemas.microsoft.com/office/drawing/2015/9/8/chartex" xmlns:cx2="http://schemas.microsoft.com/office/drawing/2015/10/21/chartex" xmlns:cx3="http://schemas.microsoft.com/office/drawing/2016/5/9/chartex" xmlns:cx4="http://schemas.microsoft.com/office/drawing/2016/5/10/chartex" xmlns:cx5="http://schemas.microsoft.com/office/drawing/2016/5/11/chartex" xmlns:cx6="http://schemas.microsoft.com/office/drawing/2016/5/12/chartex" xmlns:cx7="http://schemas.microsoft.com/office/drawing/2016/5/13/chartex" xmlns:cx8="http://schemas.microsoft.com/office/drawing/2016/5/14/chartex" xmlns:mc="http://schemas.openxmlformats.org/markup-compatibility/2006" xmlns:o="urn:schemas-microsoft-com:office:office" xmlns:r="http://schemas.openxmlformats.org/officeDocument/2006/relationships" xmlns:m="http://schemas.openxmlformats.org/officeDocument/2006/math" xmlns:v="urn:schemas-microsoft-com:vml" xmlns:wp14="http://schemas.microsoft.com/office/word/2010/wordprocessingDrawing" xmlns:wp="http://schemas.openxmlformats.org/drawingml/2006/wordprocessingDrawing" xmlns:w10="urn:schemas-microsoft-com:office:word" xmlns:w="http://schemas.openxmlformats.org/wordprocessingml/2006/main" xmlns:w14="http://schemas.microsoft.com/office/word/2010/wordml" xmlns:w15="http://schemas.microsoft.com/office/word/2012/wordml" xmlns:w16se="http://schemas.microsoft.com/office/word/2015/wordml/symex" xmlns:wpg="http://schemas.microsoft.com/office/word/2010/wordprocessingGroup" xmlns:wpi="http://schemas.microsoft.com/office/word/2010/wordprocessingInk" xmlns:wne="http://schemas.microsoft.com/office/word/2006/wordml" xmlns:wps="http://schemas.microsoft.com/office/word/2010/wordprocessingShape" mc:Ignorable="w14 w15 w16se wp14">
+<w:ftr xmlns:wpc="http://schemas.microsoft.com/office/word/2010/wordprocessingCanvas" xmlns:cx="http://schemas.microsoft.com/office/drawing/2014/chartex" xmlns:cx1="http://schemas.microsoft.com/office/drawing/2015/9/8/chartex" xmlns:cx2="http://schemas.microsoft.com/office/drawing/2015/10/21/chartex" xmlns:cx3="http://schemas.microsoft.com/office/drawing/2016/5/9/chartex" xmlns:cx4="http://schemas.microsoft.com/office/drawing/2016/5/10/chartex" xmlns:cx5="http://schemas.microsoft.com/office/drawing/2016/5/11/chartex" xmlns:mc="http://schemas.openxmlformats.org/markup-compatibility/2006" xmlns:o="urn:schemas-microsoft-com:office:office" xmlns:r="http://schemas.openxmlformats.org/officeDocument/2006/relationships" xmlns:m="http://schemas.openxmlformats.org/officeDocument/2006/math" xmlns:v="urn:schemas-microsoft-com:vml" xmlns:wp14="http://schemas.microsoft.com/office/word/2010/wordprocessingDrawing" xmlns:wp="http://schemas.openxmlformats.org/drawingml/2006/wordprocessingDrawing" xmlns:w10="urn:schemas-microsoft-com:office:word" xmlns:w="http://schemas.openxmlformats.org/wordprocessingml/2006/main" xmlns:w14="http://schemas.microsoft.com/office/word/2010/wordml" xmlns:w15="http://schemas.microsoft.com/office/word/2012/wordml" xmlns:w16se="http://schemas.microsoft.com/office/word/2015/wordml/symex" xmlns:wpg="http://schemas.microsoft.com/office/word/2010/wordprocessingGroup" xmlns:wpi="http://schemas.microsoft.com/office/word/2010/wordprocessingInk" xmlns:wne="http://schemas.microsoft.com/office/word/2006/wordml" xmlns:wps="http://schemas.microsoft.com/office/word/2010/wordprocessingShape" mc:Ignorable="w14 w15 w16se wp14">
   <w:p>
     <w:pPr>
       <w:pStyle w:val="Voettekst"/>
@@ -7575,7 +7724,7 @@
 </file>
 
 <file path=word/footer7.xml><?xml version="1.0" encoding="utf-8"?>
-<w:ftr xmlns:wpc="http://schemas.microsoft.com/office/word/2010/wordprocessingCanvas" xmlns:cx="http://schemas.microsoft.com/office/drawing/2014/chartex" xmlns:cx1="http://schemas.microsoft.com/office/drawing/2015/9/8/chartex" xmlns:cx2="http://schemas.microsoft.com/office/drawing/2015/10/21/chartex" xmlns:cx3="http://schemas.microsoft.com/office/drawing/2016/5/9/chartex" xmlns:cx4="http://schemas.microsoft.com/office/drawing/2016/5/10/chartex" xmlns:cx5="http://schemas.microsoft.com/office/drawing/2016/5/11/chartex" xmlns:cx6="http://schemas.microsoft.com/office/drawing/2016/5/12/chartex" xmlns:cx7="http://schemas.microsoft.com/office/drawing/2016/5/13/chartex" xmlns:cx8="http://schemas.microsoft.com/office/drawing/2016/5/14/chartex" xmlns:mc="http://schemas.openxmlformats.org/markup-compatibility/2006" xmlns:o="urn:schemas-microsoft-com:office:office" xmlns:r="http://schemas.openxmlformats.org/officeDocument/2006/relationships" xmlns:m="http://schemas.openxmlformats.org/officeDocument/2006/math" xmlns:v="urn:schemas-microsoft-com:vml" xmlns:wp14="http://schemas.microsoft.com/office/word/2010/wordprocessingDrawing" xmlns:wp="http://schemas.openxmlformats.org/drawingml/2006/wordprocessingDrawing" xmlns:w10="urn:schemas-microsoft-com:office:word" xmlns:w="http://schemas.openxmlformats.org/wordprocessingml/2006/main" xmlns:w14="http://schemas.microsoft.com/office/word/2010/wordml" xmlns:w15="http://schemas.microsoft.com/office/word/2012/wordml" xmlns:w16se="http://schemas.microsoft.com/office/word/2015/wordml/symex" xmlns:wpg="http://schemas.microsoft.com/office/word/2010/wordprocessingGroup" xmlns:wpi="http://schemas.microsoft.com/office/word/2010/wordprocessingInk" xmlns:wne="http://schemas.microsoft.com/office/word/2006/wordml" xmlns:wps="http://schemas.microsoft.com/office/word/2010/wordprocessingShape" mc:Ignorable="w14 w15 w16se wp14">
+<w:ftr xmlns:wpc="http://schemas.microsoft.com/office/word/2010/wordprocessingCanvas" xmlns:cx="http://schemas.microsoft.com/office/drawing/2014/chartex" xmlns:cx1="http://schemas.microsoft.com/office/drawing/2015/9/8/chartex" xmlns:cx2="http://schemas.microsoft.com/office/drawing/2015/10/21/chartex" xmlns:cx3="http://schemas.microsoft.com/office/drawing/2016/5/9/chartex" xmlns:cx4="http://schemas.microsoft.com/office/drawing/2016/5/10/chartex" xmlns:cx5="http://schemas.microsoft.com/office/drawing/2016/5/11/chartex" xmlns:mc="http://schemas.openxmlformats.org/markup-compatibility/2006" xmlns:o="urn:schemas-microsoft-com:office:office" xmlns:r="http://schemas.openxmlformats.org/officeDocument/2006/relationships" xmlns:m="http://schemas.openxmlformats.org/officeDocument/2006/math" xmlns:v="urn:schemas-microsoft-com:vml" xmlns:wp14="http://schemas.microsoft.com/office/word/2010/wordprocessingDrawing" xmlns:wp="http://schemas.openxmlformats.org/drawingml/2006/wordprocessingDrawing" xmlns:w10="urn:schemas-microsoft-com:office:word" xmlns:w="http://schemas.openxmlformats.org/wordprocessingml/2006/main" xmlns:w14="http://schemas.microsoft.com/office/word/2010/wordml" xmlns:w15="http://schemas.microsoft.com/office/word/2012/wordml" xmlns:w16se="http://schemas.microsoft.com/office/word/2015/wordml/symex" xmlns:wpg="http://schemas.microsoft.com/office/word/2010/wordprocessingGroup" xmlns:wpi="http://schemas.microsoft.com/office/word/2010/wordprocessingInk" xmlns:wne="http://schemas.microsoft.com/office/word/2006/wordml" xmlns:wps="http://schemas.microsoft.com/office/word/2010/wordprocessingShape" mc:Ignorable="w14 w15 w16se wp14">
   <w:p>
     <w:pPr>
       <w:pStyle w:val="Voettekst"/>
@@ -7667,7 +7816,7 @@
 </file>
 
 <file path=word/footer8.xml><?xml version="1.0" encoding="utf-8"?>
-<w:ftr xmlns:wpc="http://schemas.microsoft.com/office/word/2010/wordprocessingCanvas" xmlns:cx="http://schemas.microsoft.com/office/drawing/2014/chartex" xmlns:cx1="http://schemas.microsoft.com/office/drawing/2015/9/8/chartex" xmlns:cx2="http://schemas.microsoft.com/office/drawing/2015/10/21/chartex" xmlns:cx3="http://schemas.microsoft.com/office/drawing/2016/5/9/chartex" xmlns:cx4="http://schemas.microsoft.com/office/drawing/2016/5/10/chartex" xmlns:cx5="http://schemas.microsoft.com/office/drawing/2016/5/11/chartex" xmlns:cx6="http://schemas.microsoft.com/office/drawing/2016/5/12/chartex" xmlns:cx7="http://schemas.microsoft.com/office/drawing/2016/5/13/chartex" xmlns:cx8="http://schemas.microsoft.com/office/drawing/2016/5/14/chartex" xmlns:mc="http://schemas.openxmlformats.org/markup-compatibility/2006" xmlns:o="urn:schemas-microsoft-com:office:office" xmlns:r="http://schemas.openxmlformats.org/officeDocument/2006/relationships" xmlns:m="http://schemas.openxmlformats.org/officeDocument/2006/math" xmlns:v="urn:schemas-microsoft-com:vml" xmlns:wp14="http://schemas.microsoft.com/office/word/2010/wordprocessingDrawing" xmlns:wp="http://schemas.openxmlformats.org/drawingml/2006/wordprocessingDrawing" xmlns:w10="urn:schemas-microsoft-com:office:word" xmlns:w="http://schemas.openxmlformats.org/wordprocessingml/2006/main" xmlns:w14="http://schemas.microsoft.com/office/word/2010/wordml" xmlns:w15="http://schemas.microsoft.com/office/word/2012/wordml" xmlns:w16se="http://schemas.microsoft.com/office/word/2015/wordml/symex" xmlns:wpg="http://schemas.microsoft.com/office/word/2010/wordprocessingGroup" xmlns:wpi="http://schemas.microsoft.com/office/word/2010/wordprocessingInk" xmlns:wne="http://schemas.microsoft.com/office/word/2006/wordml" xmlns:wps="http://schemas.microsoft.com/office/word/2010/wordprocessingShape" mc:Ignorable="w14 w15 w16se wp14">
+<w:ftr xmlns:wpc="http://schemas.microsoft.com/office/word/2010/wordprocessingCanvas" xmlns:cx="http://schemas.microsoft.com/office/drawing/2014/chartex" xmlns:cx1="http://schemas.microsoft.com/office/drawing/2015/9/8/chartex" xmlns:cx2="http://schemas.microsoft.com/office/drawing/2015/10/21/chartex" xmlns:cx3="http://schemas.microsoft.com/office/drawing/2016/5/9/chartex" xmlns:cx4="http://schemas.microsoft.com/office/drawing/2016/5/10/chartex" xmlns:cx5="http://schemas.microsoft.com/office/drawing/2016/5/11/chartex" xmlns:mc="http://schemas.openxmlformats.org/markup-compatibility/2006" xmlns:o="urn:schemas-microsoft-com:office:office" xmlns:r="http://schemas.openxmlformats.org/officeDocument/2006/relationships" xmlns:m="http://schemas.openxmlformats.org/officeDocument/2006/math" xmlns:v="urn:schemas-microsoft-com:vml" xmlns:wp14="http://schemas.microsoft.com/office/word/2010/wordprocessingDrawing" xmlns:wp="http://schemas.openxmlformats.org/drawingml/2006/wordprocessingDrawing" xmlns:w10="urn:schemas-microsoft-com:office:word" xmlns:w="http://schemas.openxmlformats.org/wordprocessingml/2006/main" xmlns:w14="http://schemas.microsoft.com/office/word/2010/wordml" xmlns:w15="http://schemas.microsoft.com/office/word/2012/wordml" xmlns:w16se="http://schemas.microsoft.com/office/word/2015/wordml/symex" xmlns:wpg="http://schemas.microsoft.com/office/word/2010/wordprocessingGroup" xmlns:wpi="http://schemas.microsoft.com/office/word/2010/wordprocessingInk" xmlns:wne="http://schemas.microsoft.com/office/word/2006/wordml" xmlns:wps="http://schemas.microsoft.com/office/word/2010/wordprocessingShape" mc:Ignorable="w14 w15 w16se wp14">
   <w:p>
     <w:pPr>
       <w:pStyle w:val="Voettekst"/>
@@ -7773,7 +7922,7 @@
 </file>
 
 <file path=word/footer9.xml><?xml version="1.0" encoding="utf-8"?>
-<w:ftr xmlns:wpc="http://schemas.microsoft.com/office/word/2010/wordprocessingCanvas" xmlns:cx="http://schemas.microsoft.com/office/drawing/2014/chartex" xmlns:cx1="http://schemas.microsoft.com/office/drawing/2015/9/8/chartex" xmlns:cx2="http://schemas.microsoft.com/office/drawing/2015/10/21/chartex" xmlns:cx3="http://schemas.microsoft.com/office/drawing/2016/5/9/chartex" xmlns:cx4="http://schemas.microsoft.com/office/drawing/2016/5/10/chartex" xmlns:cx5="http://schemas.microsoft.com/office/drawing/2016/5/11/chartex" xmlns:cx6="http://schemas.microsoft.com/office/drawing/2016/5/12/chartex" xmlns:cx7="http://schemas.microsoft.com/office/drawing/2016/5/13/chartex" xmlns:cx8="http://schemas.microsoft.com/office/drawing/2016/5/14/chartex" xmlns:mc="http://schemas.openxmlformats.org/markup-compatibility/2006" xmlns:o="urn:schemas-microsoft-com:office:office" xmlns:r="http://schemas.openxmlformats.org/officeDocument/2006/relationships" xmlns:m="http://schemas.openxmlformats.org/officeDocument/2006/math" xmlns:v="urn:schemas-microsoft-com:vml" xmlns:wp14="http://schemas.microsoft.com/office/word/2010/wordprocessingDrawing" xmlns:wp="http://schemas.openxmlformats.org/drawingml/2006/wordprocessingDrawing" xmlns:w10="urn:schemas-microsoft-com:office:word" xmlns:w="http://schemas.openxmlformats.org/wordprocessingml/2006/main" xmlns:w14="http://schemas.microsoft.com/office/word/2010/wordml" xmlns:w15="http://schemas.microsoft.com/office/word/2012/wordml" xmlns:w16se="http://schemas.microsoft.com/office/word/2015/wordml/symex" xmlns:wpg="http://schemas.microsoft.com/office/word/2010/wordprocessingGroup" xmlns:wpi="http://schemas.microsoft.com/office/word/2010/wordprocessingInk" xmlns:wne="http://schemas.microsoft.com/office/word/2006/wordml" xmlns:wps="http://schemas.microsoft.com/office/word/2010/wordprocessingShape" mc:Ignorable="w14 w15 w16se wp14">
+<w:ftr xmlns:wpc="http://schemas.microsoft.com/office/word/2010/wordprocessingCanvas" xmlns:cx="http://schemas.microsoft.com/office/drawing/2014/chartex" xmlns:cx1="http://schemas.microsoft.com/office/drawing/2015/9/8/chartex" xmlns:cx2="http://schemas.microsoft.com/office/drawing/2015/10/21/chartex" xmlns:cx3="http://schemas.microsoft.com/office/drawing/2016/5/9/chartex" xmlns:cx4="http://schemas.microsoft.com/office/drawing/2016/5/10/chartex" xmlns:cx5="http://schemas.microsoft.com/office/drawing/2016/5/11/chartex" xmlns:mc="http://schemas.openxmlformats.org/markup-compatibility/2006" xmlns:o="urn:schemas-microsoft-com:office:office" xmlns:r="http://schemas.openxmlformats.org/officeDocument/2006/relationships" xmlns:m="http://schemas.openxmlformats.org/officeDocument/2006/math" xmlns:v="urn:schemas-microsoft-com:vml" xmlns:wp14="http://schemas.microsoft.com/office/word/2010/wordprocessingDrawing" xmlns:wp="http://schemas.openxmlformats.org/drawingml/2006/wordprocessingDrawing" xmlns:w10="urn:schemas-microsoft-com:office:word" xmlns:w="http://schemas.openxmlformats.org/wordprocessingml/2006/main" xmlns:w14="http://schemas.microsoft.com/office/word/2010/wordml" xmlns:w15="http://schemas.microsoft.com/office/word/2012/wordml" xmlns:w16se="http://schemas.microsoft.com/office/word/2015/wordml/symex" xmlns:wpg="http://schemas.microsoft.com/office/word/2010/wordprocessingGroup" xmlns:wpi="http://schemas.microsoft.com/office/word/2010/wordprocessingInk" xmlns:wne="http://schemas.microsoft.com/office/word/2006/wordml" xmlns:wps="http://schemas.microsoft.com/office/word/2010/wordprocessingShape" mc:Ignorable="w14 w15 w16se wp14">
   <w:p>
     <w:pPr>
       <w:pStyle w:val="Voettekst"/>
@@ -7865,7 +8014,7 @@
 </file>
 
 <file path=word/footnotes.xml><?xml version="1.0" encoding="utf-8"?>
-<w:footnotes xmlns:wpc="http://schemas.microsoft.com/office/word/2010/wordprocessingCanvas" xmlns:cx="http://schemas.microsoft.com/office/drawing/2014/chartex" xmlns:cx1="http://schemas.microsoft.com/office/drawing/2015/9/8/chartex" xmlns:cx2="http://schemas.microsoft.com/office/drawing/2015/10/21/chartex" xmlns:cx3="http://schemas.microsoft.com/office/drawing/2016/5/9/chartex" xmlns:cx4="http://schemas.microsoft.com/office/drawing/2016/5/10/chartex" xmlns:cx5="http://schemas.microsoft.com/office/drawing/2016/5/11/chartex" xmlns:cx6="http://schemas.microsoft.com/office/drawing/2016/5/12/chartex" xmlns:cx7="http://schemas.microsoft.com/office/drawing/2016/5/13/chartex" xmlns:cx8="http://schemas.microsoft.com/office/drawing/2016/5/14/chartex" xmlns:mc="http://schemas.openxmlformats.org/markup-compatibility/2006" xmlns:o="urn:schemas-microsoft-com:office:office" xmlns:r="http://schemas.openxmlformats.org/officeDocument/2006/relationships" xmlns:m="http://schemas.openxmlformats.org/officeDocument/2006/math" xmlns:v="urn:schemas-microsoft-com:vml" xmlns:wp14="http://schemas.microsoft.com/office/word/2010/wordprocessingDrawing" xmlns:wp="http://schemas.openxmlformats.org/drawingml/2006/wordprocessingDrawing" xmlns:w10="urn:schemas-microsoft-com:office:word" xmlns:w="http://schemas.openxmlformats.org/wordprocessingml/2006/main" xmlns:w14="http://schemas.microsoft.com/office/word/2010/wordml" xmlns:w15="http://schemas.microsoft.com/office/word/2012/wordml" xmlns:w16se="http://schemas.microsoft.com/office/word/2015/wordml/symex" xmlns:wpg="http://schemas.microsoft.com/office/word/2010/wordprocessingGroup" xmlns:wpi="http://schemas.microsoft.com/office/word/2010/wordprocessingInk" xmlns:wne="http://schemas.microsoft.com/office/word/2006/wordml" xmlns:wps="http://schemas.microsoft.com/office/word/2010/wordprocessingShape" mc:Ignorable="w14 w15 w16se wp14">
+<w:footnotes xmlns:wpc="http://schemas.microsoft.com/office/word/2010/wordprocessingCanvas" xmlns:cx="http://schemas.microsoft.com/office/drawing/2014/chartex" xmlns:cx1="http://schemas.microsoft.com/office/drawing/2015/9/8/chartex" xmlns:cx2="http://schemas.microsoft.com/office/drawing/2015/10/21/chartex" xmlns:cx3="http://schemas.microsoft.com/office/drawing/2016/5/9/chartex" xmlns:cx4="http://schemas.microsoft.com/office/drawing/2016/5/10/chartex" xmlns:cx5="http://schemas.microsoft.com/office/drawing/2016/5/11/chartex" xmlns:mc="http://schemas.openxmlformats.org/markup-compatibility/2006" xmlns:o="urn:schemas-microsoft-com:office:office" xmlns:r="http://schemas.openxmlformats.org/officeDocument/2006/relationships" xmlns:m="http://schemas.openxmlformats.org/officeDocument/2006/math" xmlns:v="urn:schemas-microsoft-com:vml" xmlns:wp14="http://schemas.microsoft.com/office/word/2010/wordprocessingDrawing" xmlns:wp="http://schemas.openxmlformats.org/drawingml/2006/wordprocessingDrawing" xmlns:w10="urn:schemas-microsoft-com:office:word" xmlns:w="http://schemas.openxmlformats.org/wordprocessingml/2006/main" xmlns:w14="http://schemas.microsoft.com/office/word/2010/wordml" xmlns:w15="http://schemas.microsoft.com/office/word/2012/wordml" xmlns:w16se="http://schemas.microsoft.com/office/word/2015/wordml/symex" xmlns:wpg="http://schemas.microsoft.com/office/word/2010/wordprocessingGroup" xmlns:wpi="http://schemas.microsoft.com/office/word/2010/wordprocessingInk" xmlns:wne="http://schemas.microsoft.com/office/word/2006/wordml" xmlns:wps="http://schemas.microsoft.com/office/word/2010/wordprocessingShape" mc:Ignorable="w14 w15 w16se wp14">
   <w:footnote w:type="separator" w:id="-1">
     <w:p>
       <w:pPr>
@@ -7890,7 +8039,7 @@
 </file>
 
 <file path=word/header1.xml><?xml version="1.0" encoding="utf-8"?>
-<w:hdr xmlns:wpc="http://schemas.microsoft.com/office/word/2010/wordprocessingCanvas" xmlns:cx="http://schemas.microsoft.com/office/drawing/2014/chartex" xmlns:cx1="http://schemas.microsoft.com/office/drawing/2015/9/8/chartex" xmlns:cx2="http://schemas.microsoft.com/office/drawing/2015/10/21/chartex" xmlns:cx3="http://schemas.microsoft.com/office/drawing/2016/5/9/chartex" xmlns:cx4="http://schemas.microsoft.com/office/drawing/2016/5/10/chartex" xmlns:cx5="http://schemas.microsoft.com/office/drawing/2016/5/11/chartex" xmlns:cx6="http://schemas.microsoft.com/office/drawing/2016/5/12/chartex" xmlns:cx7="http://schemas.microsoft.com/office/drawing/2016/5/13/chartex" xmlns:cx8="http://schemas.microsoft.com/office/drawing/2016/5/14/chartex" xmlns:mc="http://schemas.openxmlformats.org/markup-compatibility/2006" xmlns:o="urn:schemas-microsoft-com:office:office" xmlns:r="http://schemas.openxmlformats.org/officeDocument/2006/relationships" xmlns:m="http://schemas.openxmlformats.org/officeDocument/2006/math" xmlns:v="urn:schemas-microsoft-com:vml" xmlns:wp14="http://schemas.microsoft.com/office/word/2010/wordprocessingDrawing" xmlns:wp="http://schemas.openxmlformats.org/drawingml/2006/wordprocessingDrawing" xmlns:w10="urn:schemas-microsoft-com:office:word" xmlns:w="http://schemas.openxmlformats.org/wordprocessingml/2006/main" xmlns:w14="http://schemas.microsoft.com/office/word/2010/wordml" xmlns:w15="http://schemas.microsoft.com/office/word/2012/wordml" xmlns:w16se="http://schemas.microsoft.com/office/word/2015/wordml/symex" xmlns:wpg="http://schemas.microsoft.com/office/word/2010/wordprocessingGroup" xmlns:wpi="http://schemas.microsoft.com/office/word/2010/wordprocessingInk" xmlns:wne="http://schemas.microsoft.com/office/word/2006/wordml" xmlns:wps="http://schemas.microsoft.com/office/word/2010/wordprocessingShape" mc:Ignorable="w14 w15 w16se wp14">
+<w:hdr xmlns:wpc="http://schemas.microsoft.com/office/word/2010/wordprocessingCanvas" xmlns:cx="http://schemas.microsoft.com/office/drawing/2014/chartex" xmlns:cx1="http://schemas.microsoft.com/office/drawing/2015/9/8/chartex" xmlns:cx2="http://schemas.microsoft.com/office/drawing/2015/10/21/chartex" xmlns:cx3="http://schemas.microsoft.com/office/drawing/2016/5/9/chartex" xmlns:cx4="http://schemas.microsoft.com/office/drawing/2016/5/10/chartex" xmlns:cx5="http://schemas.microsoft.com/office/drawing/2016/5/11/chartex" xmlns:mc="http://schemas.openxmlformats.org/markup-compatibility/2006" xmlns:o="urn:schemas-microsoft-com:office:office" xmlns:r="http://schemas.openxmlformats.org/officeDocument/2006/relationships" xmlns:m="http://schemas.openxmlformats.org/officeDocument/2006/math" xmlns:v="urn:schemas-microsoft-com:vml" xmlns:wp14="http://schemas.microsoft.com/office/word/2010/wordprocessingDrawing" xmlns:wp="http://schemas.openxmlformats.org/drawingml/2006/wordprocessingDrawing" xmlns:w10="urn:schemas-microsoft-com:office:word" xmlns:w="http://schemas.openxmlformats.org/wordprocessingml/2006/main" xmlns:w14="http://schemas.microsoft.com/office/word/2010/wordml" xmlns:w15="http://schemas.microsoft.com/office/word/2012/wordml" xmlns:w16se="http://schemas.microsoft.com/office/word/2015/wordml/symex" xmlns:wpg="http://schemas.microsoft.com/office/word/2010/wordprocessingGroup" xmlns:wpi="http://schemas.microsoft.com/office/word/2010/wordprocessingInk" xmlns:wne="http://schemas.microsoft.com/office/word/2006/wordml" xmlns:wps="http://schemas.microsoft.com/office/word/2010/wordprocessingShape" mc:Ignorable="w14 w15 w16se wp14">
   <w:p>
     <w:pPr>
       <w:pStyle w:val="Koptekst"/>
@@ -7900,7 +8049,7 @@
 </file>
 
 <file path=word/numbering.xml><?xml version="1.0" encoding="utf-8"?>
-<w:numbering xmlns:wpc="http://schemas.microsoft.com/office/word/2010/wordprocessingCanvas" xmlns:cx="http://schemas.microsoft.com/office/drawing/2014/chartex" xmlns:cx1="http://schemas.microsoft.com/office/drawing/2015/9/8/chartex" xmlns:cx2="http://schemas.microsoft.com/office/drawing/2015/10/21/chartex" xmlns:cx3="http://schemas.microsoft.com/office/drawing/2016/5/9/chartex" xmlns:cx4="http://schemas.microsoft.com/office/drawing/2016/5/10/chartex" xmlns:cx5="http://schemas.microsoft.com/office/drawing/2016/5/11/chartex" xmlns:cx6="http://schemas.microsoft.com/office/drawing/2016/5/12/chartex" xmlns:cx7="http://schemas.microsoft.com/office/drawing/2016/5/13/chartex" xmlns:cx8="http://schemas.microsoft.com/office/drawing/2016/5/14/chartex" xmlns:mc="http://schemas.openxmlformats.org/markup-compatibility/2006" xmlns:o="urn:schemas-microsoft-com:office:office" xmlns:r="http://schemas.openxmlformats.org/officeDocument/2006/relationships" xmlns:m="http://schemas.openxmlformats.org/officeDocument/2006/math" xmlns:v="urn:schemas-microsoft-com:vml" xmlns:wp14="http://schemas.microsoft.com/office/word/2010/wordprocessingDrawing" xmlns:wp="http://schemas.openxmlformats.org/drawingml/2006/wordprocessingDrawing" xmlns:w10="urn:schemas-microsoft-com:office:word" xmlns:w="http://schemas.openxmlformats.org/wordprocessingml/2006/main" xmlns:w14="http://schemas.microsoft.com/office/word/2010/wordml" xmlns:w15="http://schemas.microsoft.com/office/word/2012/wordml" xmlns:w16se="http://schemas.microsoft.com/office/word/2015/wordml/symex" xmlns:wpg="http://schemas.microsoft.com/office/word/2010/wordprocessingGroup" xmlns:wpi="http://schemas.microsoft.com/office/word/2010/wordprocessingInk" xmlns:wne="http://schemas.microsoft.com/office/word/2006/wordml" xmlns:wps="http://schemas.microsoft.com/office/word/2010/wordprocessingShape" mc:Ignorable="w14 w15 w16se wp14">
+<w:numbering xmlns:wpc="http://schemas.microsoft.com/office/word/2010/wordprocessingCanvas" xmlns:cx="http://schemas.microsoft.com/office/drawing/2014/chartex" xmlns:cx1="http://schemas.microsoft.com/office/drawing/2015/9/8/chartex" xmlns:cx2="http://schemas.microsoft.com/office/drawing/2015/10/21/chartex" xmlns:cx3="http://schemas.microsoft.com/office/drawing/2016/5/9/chartex" xmlns:cx4="http://schemas.microsoft.com/office/drawing/2016/5/10/chartex" xmlns:cx5="http://schemas.microsoft.com/office/drawing/2016/5/11/chartex" xmlns:mc="http://schemas.openxmlformats.org/markup-compatibility/2006" xmlns:o="urn:schemas-microsoft-com:office:office" xmlns:r="http://schemas.openxmlformats.org/officeDocument/2006/relationships" xmlns:m="http://schemas.openxmlformats.org/officeDocument/2006/math" xmlns:v="urn:schemas-microsoft-com:vml" xmlns:wp14="http://schemas.microsoft.com/office/word/2010/wordprocessingDrawing" xmlns:wp="http://schemas.openxmlformats.org/drawingml/2006/wordprocessingDrawing" xmlns:w10="urn:schemas-microsoft-com:office:word" xmlns:w="http://schemas.openxmlformats.org/wordprocessingml/2006/main" xmlns:w14="http://schemas.microsoft.com/office/word/2010/wordml" xmlns:w15="http://schemas.microsoft.com/office/word/2012/wordml" xmlns:w16se="http://schemas.microsoft.com/office/word/2015/wordml/symex" xmlns:wpg="http://schemas.microsoft.com/office/word/2010/wordprocessingGroup" xmlns:wpi="http://schemas.microsoft.com/office/word/2010/wordprocessingInk" xmlns:wne="http://schemas.microsoft.com/office/word/2006/wordml" xmlns:wps="http://schemas.microsoft.com/office/word/2010/wordprocessingShape" mc:Ignorable="w14 w15 w16se wp14">
   <w:abstractNum w:abstractNumId="0" w15:restartNumberingAfterBreak="0">
     <w:nsid w:val="0F7F226D"/>
     <w:multiLevelType w:val="multilevel"/>
@@ -8030,7 +8179,7 @@
 </file>
 
 <file path=word/people.xml><?xml version="1.0" encoding="utf-8"?>
-<w15:people xmlns:wpc="http://schemas.microsoft.com/office/word/2010/wordprocessingCanvas" xmlns:cx="http://schemas.microsoft.com/office/drawing/2014/chartex" xmlns:cx1="http://schemas.microsoft.com/office/drawing/2015/9/8/chartex" xmlns:cx2="http://schemas.microsoft.com/office/drawing/2015/10/21/chartex" xmlns:cx3="http://schemas.microsoft.com/office/drawing/2016/5/9/chartex" xmlns:cx4="http://schemas.microsoft.com/office/drawing/2016/5/10/chartex" xmlns:cx5="http://schemas.microsoft.com/office/drawing/2016/5/11/chartex" xmlns:cx6="http://schemas.microsoft.com/office/drawing/2016/5/12/chartex" xmlns:cx7="http://schemas.microsoft.com/office/drawing/2016/5/13/chartex" xmlns:cx8="http://schemas.microsoft.com/office/drawing/2016/5/14/chartex" xmlns:mc="http://schemas.openxmlformats.org/markup-compatibility/2006" xmlns:o="urn:schemas-microsoft-com:office:office" xmlns:r="http://schemas.openxmlformats.org/officeDocument/2006/relationships" xmlns:m="http://schemas.openxmlformats.org/officeDocument/2006/math" xmlns:v="urn:schemas-microsoft-com:vml" xmlns:wp14="http://schemas.microsoft.com/office/word/2010/wordprocessingDrawing" xmlns:wp="http://schemas.openxmlformats.org/drawingml/2006/wordprocessingDrawing" xmlns:w10="urn:schemas-microsoft-com:office:word" xmlns:w="http://schemas.openxmlformats.org/wordprocessingml/2006/main" xmlns:w14="http://schemas.microsoft.com/office/word/2010/wordml" xmlns:w15="http://schemas.microsoft.com/office/word/2012/wordml" xmlns:w16se="http://schemas.microsoft.com/office/word/2015/wordml/symex" xmlns:wpg="http://schemas.microsoft.com/office/word/2010/wordprocessingGroup" xmlns:wpi="http://schemas.microsoft.com/office/word/2010/wordprocessingInk" xmlns:wne="http://schemas.microsoft.com/office/word/2006/wordml" xmlns:wps="http://schemas.microsoft.com/office/word/2010/wordprocessingShape" mc:Ignorable="w14 w15 w16se wp14">
+<w15:people xmlns:wpc="http://schemas.microsoft.com/office/word/2010/wordprocessingCanvas" xmlns:cx="http://schemas.microsoft.com/office/drawing/2014/chartex" xmlns:cx1="http://schemas.microsoft.com/office/drawing/2015/9/8/chartex" xmlns:cx2="http://schemas.microsoft.com/office/drawing/2015/10/21/chartex" xmlns:cx3="http://schemas.microsoft.com/office/drawing/2016/5/9/chartex" xmlns:cx4="http://schemas.microsoft.com/office/drawing/2016/5/10/chartex" xmlns:cx5="http://schemas.microsoft.com/office/drawing/2016/5/11/chartex" xmlns:mc="http://schemas.openxmlformats.org/markup-compatibility/2006" xmlns:o="urn:schemas-microsoft-com:office:office" xmlns:r="http://schemas.openxmlformats.org/officeDocument/2006/relationships" xmlns:m="http://schemas.openxmlformats.org/officeDocument/2006/math" xmlns:v="urn:schemas-microsoft-com:vml" xmlns:wp14="http://schemas.microsoft.com/office/word/2010/wordprocessingDrawing" xmlns:wp="http://schemas.openxmlformats.org/drawingml/2006/wordprocessingDrawing" xmlns:w10="urn:schemas-microsoft-com:office:word" xmlns:w="http://schemas.openxmlformats.org/wordprocessingml/2006/main" xmlns:w14="http://schemas.microsoft.com/office/word/2010/wordml" xmlns:w15="http://schemas.microsoft.com/office/word/2012/wordml" xmlns:w16se="http://schemas.microsoft.com/office/word/2015/wordml/symex" xmlns:wpg="http://schemas.microsoft.com/office/word/2010/wordprocessingGroup" xmlns:wpi="http://schemas.microsoft.com/office/word/2010/wordprocessingInk" xmlns:wne="http://schemas.microsoft.com/office/word/2006/wordml" xmlns:wps="http://schemas.microsoft.com/office/word/2010/wordprocessingShape" mc:Ignorable="w14 w15 w16se wp14">
   <w15:person w15:author="Sabine Martens">
     <w15:presenceInfo w15:providerId="None" w15:userId="Sabine Martens"/>
   </w15:person>
@@ -9193,7 +9342,7 @@
 </file>
 
 <file path=customXml/itemProps1.xml><?xml version="1.0" encoding="utf-8"?>
-<ds:datastoreItem xmlns:ds="http://schemas.openxmlformats.org/officeDocument/2006/customXml" ds:itemID="{0090810E-B9AD-4C26-A86A-AB1FBB60A134}">
+<ds:datastoreItem xmlns:ds="http://schemas.openxmlformats.org/officeDocument/2006/customXml" ds:itemID="{94111670-3728-44BF-B867-1C28F37B14EE}">
   <ds:schemaRefs>
     <ds:schemaRef ds:uri="http://schemas.openxmlformats.org/officeDocument/2006/bibliography"/>
   </ds:schemaRefs>

</xml_diff>